<commit_message>
feat: cross validation part 3 report
</commit_message>
<xml_diff>
--- a/280462 Bartosz Wacławiak - raport.docx
+++ b/280462 Bartosz Wacławiak - raport.docx
@@ -10,19 +10,19 @@
           <w:bCs/>
           <w:sz w:val="40"/>
           <w:szCs w:val="40"/>
-          <w:lang w:val="pl-PL"/>
-        </w:rPr>
-      </w:pPr>
+        </w:rPr>
+      </w:pPr>
+      <w:proofErr w:type="spellStart"/>
       <w:r>
         <w:rPr>
           <w:b/>
           <w:bCs/>
           <w:sz w:val="40"/>
           <w:szCs w:val="40"/>
-          <w:lang w:val="pl-PL"/>
         </w:rPr>
         <w:t>Raport</w:t>
       </w:r>
+      <w:proofErr w:type="spellEnd"/>
     </w:p>
     <w:p>
       <w:pPr>
@@ -211,7 +211,6 @@
           <w:sz w:val="32"/>
           <w:szCs w:val="32"/>
           <w:u w:val="single"/>
-          <w:lang w:val="pl-PL"/>
         </w:rPr>
       </w:pPr>
       <w:r>
@@ -221,7 +220,6 @@
           <w:sz w:val="32"/>
           <w:szCs w:val="32"/>
           <w:u w:val="single"/>
-          <w:lang w:val="pl-PL"/>
         </w:rPr>
         <w:t>Part</w:t>
       </w:r>
@@ -232,7 +230,6 @@
           <w:sz w:val="32"/>
           <w:szCs w:val="32"/>
           <w:u w:val="single"/>
-          <w:lang w:val="pl-PL"/>
         </w:rPr>
         <w:t xml:space="preserve"> 1</w:t>
       </w:r>
@@ -3705,7 +3702,6 @@
           <w:rFonts w:asciiTheme="minorHAnsi" w:hAnsiTheme="minorHAnsi" w:cstheme="minorHAnsi"/>
           <w:b/>
           <w:bCs/>
-          <w:lang w:val="pl-PL"/>
         </w:rPr>
       </w:pPr>
     </w:p>
@@ -3717,7 +3713,6 @@
           <w:rFonts w:asciiTheme="minorHAnsi" w:hAnsiTheme="minorHAnsi" w:cstheme="minorHAnsi"/>
           <w:b/>
           <w:bCs/>
-          <w:lang w:val="pl-PL"/>
         </w:rPr>
       </w:pPr>
     </w:p>
@@ -3729,7 +3724,6 @@
           <w:rFonts w:asciiTheme="minorHAnsi" w:hAnsiTheme="minorHAnsi" w:cstheme="minorHAnsi"/>
           <w:b/>
           <w:bCs/>
-          <w:lang w:val="pl-PL"/>
         </w:rPr>
       </w:pPr>
     </w:p>
@@ -3741,7 +3735,6 @@
           <w:rFonts w:asciiTheme="minorHAnsi" w:hAnsiTheme="minorHAnsi" w:cstheme="minorHAnsi"/>
           <w:b/>
           <w:bCs/>
-          <w:lang w:val="pl-PL"/>
         </w:rPr>
       </w:pPr>
     </w:p>
@@ -3753,7 +3746,6 @@
           <w:rFonts w:asciiTheme="minorHAnsi" w:hAnsiTheme="minorHAnsi" w:cstheme="minorHAnsi"/>
           <w:b/>
           <w:bCs/>
-          <w:lang w:val="pl-PL"/>
         </w:rPr>
       </w:pPr>
     </w:p>
@@ -3765,7 +3757,6 @@
           <w:rFonts w:asciiTheme="minorHAnsi" w:hAnsiTheme="minorHAnsi" w:cstheme="minorHAnsi"/>
           <w:b/>
           <w:bCs/>
-          <w:lang w:val="pl-PL"/>
         </w:rPr>
       </w:pPr>
     </w:p>
@@ -3777,7 +3768,6 @@
           <w:rFonts w:asciiTheme="minorHAnsi" w:hAnsiTheme="minorHAnsi" w:cstheme="minorHAnsi"/>
           <w:b/>
           <w:bCs/>
-          <w:lang w:val="pl-PL"/>
         </w:rPr>
       </w:pPr>
     </w:p>
@@ -10895,19 +10885,7 @@
         <w:rPr>
           <w:rFonts w:asciiTheme="minorHAnsi" w:hAnsiTheme="minorHAnsi" w:cstheme="minorHAnsi"/>
         </w:rPr>
-        <w:t xml:space="preserve">The </w:t>
-      </w:r>
-      <w:r>
-        <w:rPr>
-          <w:rFonts w:asciiTheme="minorHAnsi" w:hAnsiTheme="minorHAnsi" w:cstheme="minorHAnsi"/>
-        </w:rPr>
-        <w:t>logistic</w:t>
-      </w:r>
-      <w:r>
-        <w:rPr>
-          <w:rFonts w:asciiTheme="minorHAnsi" w:hAnsiTheme="minorHAnsi" w:cstheme="minorHAnsi"/>
-        </w:rPr>
-        <w:t xml:space="preserve"> regression model assumes</w:t>
+        <w:t>The logistic regression model assumes</w:t>
       </w:r>
     </w:p>
     <w:p>
@@ -15010,16 +14988,1299 @@
     <w:p>
       <w:pPr>
         <w:pStyle w:val="NormalnyWeb"/>
-        <w:jc w:val="center"/>
         <w:rPr>
           <w:rFonts w:asciiTheme="minorHAnsi" w:hAnsiTheme="minorHAnsi" w:cstheme="minorHAnsi"/>
           <w:b/>
           <w:bCs/>
-          <w:sz w:val="32"/>
-          <w:szCs w:val="32"/>
-          <w:u w:val="single"/>
-        </w:rPr>
-      </w:pPr>
+          <w:sz w:val="28"/>
+          <w:szCs w:val="28"/>
+        </w:rPr>
+      </w:pPr>
+      <w:r>
+        <w:rPr>
+          <w:rFonts w:asciiTheme="minorHAnsi" w:hAnsiTheme="minorHAnsi" w:cstheme="minorHAnsi"/>
+          <w:b/>
+          <w:bCs/>
+          <w:sz w:val="28"/>
+          <w:szCs w:val="28"/>
+        </w:rPr>
+        <w:t>Introduction</w:t>
+      </w:r>
+    </w:p>
+    <w:p>
+      <w:pPr>
+        <w:pStyle w:val="NormalnyWeb"/>
+        <w:jc w:val="both"/>
+        <w:rPr>
+          <w:rFonts w:asciiTheme="minorHAnsi" w:hAnsiTheme="minorHAnsi" w:cstheme="minorHAnsi"/>
+        </w:rPr>
+      </w:pPr>
+      <w:r>
+        <w:rPr>
+          <w:rFonts w:asciiTheme="minorHAnsi" w:hAnsiTheme="minorHAnsi" w:cstheme="minorHAnsi"/>
+        </w:rPr>
+        <w:t>The third and final part of the project focuses on optimizing previously developed machine learning models to enhance their generalization and performance.</w:t>
+      </w:r>
+    </w:p>
+    <w:p>
+      <w:pPr>
+        <w:pStyle w:val="NormalnyWeb"/>
+        <w:numPr>
+          <w:ilvl w:val="0"/>
+          <w:numId w:val="30"/>
+        </w:numPr>
+        <w:jc w:val="both"/>
+        <w:rPr>
+          <w:rFonts w:asciiTheme="minorHAnsi" w:hAnsiTheme="minorHAnsi" w:cstheme="minorHAnsi"/>
+          <w:b/>
+          <w:bCs/>
+          <w:sz w:val="28"/>
+          <w:szCs w:val="28"/>
+        </w:rPr>
+      </w:pPr>
+      <w:r>
+        <w:rPr>
+          <w:rFonts w:asciiTheme="minorHAnsi" w:hAnsiTheme="minorHAnsi" w:cstheme="minorHAnsi"/>
+          <w:b/>
+          <w:bCs/>
+          <w:sz w:val="28"/>
+          <w:szCs w:val="28"/>
+        </w:rPr>
+        <w:t>Cross validation</w:t>
+      </w:r>
+    </w:p>
+    <w:p>
+      <w:pPr>
+        <w:pStyle w:val="NormalnyWeb"/>
+        <w:ind w:left="720"/>
+        <w:jc w:val="both"/>
+        <w:rPr>
+          <w:rFonts w:asciiTheme="minorHAnsi" w:hAnsiTheme="minorHAnsi" w:cstheme="minorHAnsi"/>
+        </w:rPr>
+      </w:pPr>
+      <w:r>
+        <w:rPr>
+          <w:rFonts w:asciiTheme="minorHAnsi" w:hAnsiTheme="minorHAnsi" w:cstheme="minorHAnsi"/>
+        </w:rPr>
+        <w:t>In this notebook, K-Fold cross validation was applied with k = 3, which means the datase</w:t>
+      </w:r>
+      <w:r>
+        <w:rPr>
+          <w:rFonts w:asciiTheme="minorHAnsi" w:hAnsiTheme="minorHAnsi" w:cstheme="minorHAnsi"/>
+        </w:rPr>
+        <w:t>t was split into three equally sized folds. The model was trained on two folds and validated on the remaining one, repeating this process three times so that each fold served as the validation set once. This approach helps to reduce the bias associated with random train/test split and provides a more robust estimate of model performance.</w:t>
+      </w:r>
+    </w:p>
+    <w:p>
+      <w:pPr>
+        <w:pStyle w:val="NormalnyWeb"/>
+        <w:ind w:left="708"/>
+        <w:rPr>
+          <w:rFonts w:asciiTheme="minorHAnsi" w:hAnsiTheme="minorHAnsi" w:cstheme="minorHAnsi"/>
+          <w:b/>
+          <w:bCs/>
+        </w:rPr>
+      </w:pPr>
+      <w:proofErr w:type="spellStart"/>
+      <w:r>
+        <w:rPr>
+          <w:rFonts w:asciiTheme="minorHAnsi" w:hAnsiTheme="minorHAnsi" w:cstheme="minorHAnsi"/>
+          <w:b/>
+          <w:bCs/>
+        </w:rPr>
+        <w:t>Sklearn</w:t>
+      </w:r>
+      <w:proofErr w:type="spellEnd"/>
+      <w:r>
+        <w:rPr>
+          <w:rFonts w:asciiTheme="minorHAnsi" w:hAnsiTheme="minorHAnsi" w:cstheme="minorHAnsi"/>
+          <w:b/>
+          <w:bCs/>
+        </w:rPr>
+        <w:t xml:space="preserve"> Logistic Regression</w:t>
+      </w:r>
+    </w:p>
+    <w:tbl>
+      <w:tblPr>
+        <w:tblStyle w:val="Tabela-Siatka"/>
+        <w:tblW w:w="0" w:type="auto"/>
+        <w:tblInd w:w="708" w:type="dxa"/>
+        <w:tblLook w:val="04A0" w:firstRow="1" w:lastRow="0" w:firstColumn="1" w:lastColumn="0" w:noHBand="0" w:noVBand="1"/>
+      </w:tblPr>
+      <w:tblGrid>
+        <w:gridCol w:w="2112"/>
+        <w:gridCol w:w="2080"/>
+        <w:gridCol w:w="2081"/>
+        <w:gridCol w:w="2081"/>
+      </w:tblGrid>
+      <w:tr>
+        <w:tc>
+          <w:tcPr>
+            <w:tcW w:w="2265" w:type="dxa"/>
+          </w:tcPr>
+          <w:p>
+            <w:pPr>
+              <w:pStyle w:val="NormalnyWeb"/>
+              <w:jc w:val="center"/>
+              <w:rPr>
+                <w:rFonts w:asciiTheme="minorHAnsi" w:hAnsiTheme="minorHAnsi" w:cstheme="minorHAnsi"/>
+                <w:b/>
+                <w:bCs/>
+              </w:rPr>
+            </w:pPr>
+            <w:r>
+              <w:rPr>
+                <w:rFonts w:asciiTheme="minorHAnsi" w:hAnsiTheme="minorHAnsi" w:cstheme="minorHAnsi"/>
+                <w:b/>
+                <w:bCs/>
+              </w:rPr>
+              <w:t>Metric</w:t>
+            </w:r>
+          </w:p>
+        </w:tc>
+        <w:tc>
+          <w:tcPr>
+            <w:tcW w:w="2265" w:type="dxa"/>
+          </w:tcPr>
+          <w:p>
+            <w:pPr>
+              <w:pStyle w:val="NormalnyWeb"/>
+              <w:jc w:val="center"/>
+              <w:rPr>
+                <w:rFonts w:asciiTheme="minorHAnsi" w:hAnsiTheme="minorHAnsi" w:cstheme="minorHAnsi"/>
+                <w:b/>
+                <w:bCs/>
+              </w:rPr>
+            </w:pPr>
+            <w:r>
+              <w:rPr>
+                <w:rFonts w:asciiTheme="minorHAnsi" w:hAnsiTheme="minorHAnsi" w:cstheme="minorHAnsi"/>
+                <w:b/>
+                <w:bCs/>
+              </w:rPr>
+              <w:t>1</w:t>
+            </w:r>
+          </w:p>
+        </w:tc>
+        <w:tc>
+          <w:tcPr>
+            <w:tcW w:w="2266" w:type="dxa"/>
+          </w:tcPr>
+          <w:p>
+            <w:pPr>
+              <w:pStyle w:val="NormalnyWeb"/>
+              <w:jc w:val="center"/>
+              <w:rPr>
+                <w:rFonts w:asciiTheme="minorHAnsi" w:hAnsiTheme="minorHAnsi" w:cstheme="minorHAnsi"/>
+                <w:b/>
+                <w:bCs/>
+              </w:rPr>
+            </w:pPr>
+            <w:r>
+              <w:rPr>
+                <w:rFonts w:asciiTheme="minorHAnsi" w:hAnsiTheme="minorHAnsi" w:cstheme="minorHAnsi"/>
+                <w:b/>
+                <w:bCs/>
+              </w:rPr>
+              <w:t>2</w:t>
+            </w:r>
+          </w:p>
+        </w:tc>
+        <w:tc>
+          <w:tcPr>
+            <w:tcW w:w="2266" w:type="dxa"/>
+          </w:tcPr>
+          <w:p>
+            <w:pPr>
+              <w:pStyle w:val="NormalnyWeb"/>
+              <w:jc w:val="center"/>
+              <w:rPr>
+                <w:rFonts w:asciiTheme="minorHAnsi" w:hAnsiTheme="minorHAnsi" w:cstheme="minorHAnsi"/>
+                <w:b/>
+                <w:bCs/>
+              </w:rPr>
+            </w:pPr>
+            <w:r>
+              <w:rPr>
+                <w:rFonts w:asciiTheme="minorHAnsi" w:hAnsiTheme="minorHAnsi" w:cstheme="minorHAnsi"/>
+                <w:b/>
+                <w:bCs/>
+              </w:rPr>
+              <w:t>3</w:t>
+            </w:r>
+          </w:p>
+        </w:tc>
+      </w:tr>
+      <w:tr>
+        <w:tc>
+          <w:tcPr>
+            <w:tcW w:w="2265" w:type="dxa"/>
+          </w:tcPr>
+          <w:p>
+            <w:pPr>
+              <w:pStyle w:val="NormalnyWeb"/>
+              <w:jc w:val="center"/>
+              <w:rPr>
+                <w:rFonts w:asciiTheme="minorHAnsi" w:hAnsiTheme="minorHAnsi" w:cstheme="minorHAnsi"/>
+                <w:b/>
+                <w:bCs/>
+              </w:rPr>
+            </w:pPr>
+            <w:r>
+              <w:rPr>
+                <w:rFonts w:asciiTheme="minorHAnsi" w:hAnsiTheme="minorHAnsi" w:cstheme="minorHAnsi"/>
+                <w:b/>
+                <w:bCs/>
+              </w:rPr>
+              <w:t>Accuracy</w:t>
+            </w:r>
+          </w:p>
+        </w:tc>
+        <w:tc>
+          <w:tcPr>
+            <w:tcW w:w="2265" w:type="dxa"/>
+          </w:tcPr>
+          <w:p>
+            <w:pPr>
+              <w:pStyle w:val="NormalnyWeb"/>
+              <w:jc w:val="center"/>
+              <w:rPr>
+                <w:rFonts w:asciiTheme="minorHAnsi" w:hAnsiTheme="minorHAnsi" w:cstheme="minorHAnsi"/>
+              </w:rPr>
+            </w:pPr>
+            <w:r>
+              <w:rPr>
+                <w:rFonts w:asciiTheme="minorHAnsi" w:hAnsiTheme="minorHAnsi" w:cstheme="minorHAnsi"/>
+              </w:rPr>
+              <w:t>0.7654</w:t>
+            </w:r>
+          </w:p>
+        </w:tc>
+        <w:tc>
+          <w:tcPr>
+            <w:tcW w:w="2266" w:type="dxa"/>
+          </w:tcPr>
+          <w:p>
+            <w:pPr>
+              <w:pStyle w:val="NormalnyWeb"/>
+              <w:jc w:val="center"/>
+              <w:rPr>
+                <w:rFonts w:asciiTheme="minorHAnsi" w:hAnsiTheme="minorHAnsi" w:cstheme="minorHAnsi"/>
+              </w:rPr>
+            </w:pPr>
+            <w:r>
+              <w:rPr>
+                <w:rFonts w:asciiTheme="minorHAnsi" w:hAnsiTheme="minorHAnsi" w:cstheme="minorHAnsi"/>
+              </w:rPr>
+              <w:t>0.7749</w:t>
+            </w:r>
+          </w:p>
+        </w:tc>
+        <w:tc>
+          <w:tcPr>
+            <w:tcW w:w="2266" w:type="dxa"/>
+          </w:tcPr>
+          <w:p>
+            <w:pPr>
+              <w:pStyle w:val="NormalnyWeb"/>
+              <w:jc w:val="center"/>
+              <w:rPr>
+                <w:rFonts w:asciiTheme="minorHAnsi" w:hAnsiTheme="minorHAnsi" w:cstheme="minorHAnsi"/>
+              </w:rPr>
+            </w:pPr>
+            <w:r>
+              <w:rPr>
+                <w:rFonts w:asciiTheme="minorHAnsi" w:hAnsiTheme="minorHAnsi" w:cstheme="minorHAnsi"/>
+              </w:rPr>
+              <w:t>0.7782</w:t>
+            </w:r>
+          </w:p>
+        </w:tc>
+      </w:tr>
+      <w:tr>
+        <w:tc>
+          <w:tcPr>
+            <w:tcW w:w="2265" w:type="dxa"/>
+          </w:tcPr>
+          <w:p>
+            <w:pPr>
+              <w:pStyle w:val="NormalnyWeb"/>
+              <w:jc w:val="center"/>
+              <w:rPr>
+                <w:rFonts w:asciiTheme="minorHAnsi" w:hAnsiTheme="minorHAnsi" w:cstheme="minorHAnsi"/>
+                <w:b/>
+                <w:bCs/>
+              </w:rPr>
+            </w:pPr>
+            <w:r>
+              <w:rPr>
+                <w:rFonts w:asciiTheme="minorHAnsi" w:hAnsiTheme="minorHAnsi" w:cstheme="minorHAnsi"/>
+                <w:b/>
+                <w:bCs/>
+              </w:rPr>
+              <w:t>Precision</w:t>
+            </w:r>
+          </w:p>
+        </w:tc>
+        <w:tc>
+          <w:tcPr>
+            <w:tcW w:w="2265" w:type="dxa"/>
+          </w:tcPr>
+          <w:p>
+            <w:pPr>
+              <w:pStyle w:val="NormalnyWeb"/>
+              <w:jc w:val="center"/>
+              <w:rPr>
+                <w:rFonts w:asciiTheme="minorHAnsi" w:hAnsiTheme="minorHAnsi" w:cstheme="minorHAnsi"/>
+              </w:rPr>
+            </w:pPr>
+            <w:r>
+              <w:rPr>
+                <w:rFonts w:asciiTheme="minorHAnsi" w:hAnsiTheme="minorHAnsi" w:cstheme="minorHAnsi"/>
+              </w:rPr>
+              <w:t>0.7539</w:t>
+            </w:r>
+          </w:p>
+        </w:tc>
+        <w:tc>
+          <w:tcPr>
+            <w:tcW w:w="2266" w:type="dxa"/>
+          </w:tcPr>
+          <w:p>
+            <w:pPr>
+              <w:pStyle w:val="NormalnyWeb"/>
+              <w:jc w:val="center"/>
+              <w:rPr>
+                <w:rFonts w:asciiTheme="minorHAnsi" w:hAnsiTheme="minorHAnsi" w:cstheme="minorHAnsi"/>
+              </w:rPr>
+            </w:pPr>
+            <w:r>
+              <w:rPr>
+                <w:rFonts w:asciiTheme="minorHAnsi" w:hAnsiTheme="minorHAnsi" w:cstheme="minorHAnsi"/>
+              </w:rPr>
+              <w:t>0.7617</w:t>
+            </w:r>
+          </w:p>
+        </w:tc>
+        <w:tc>
+          <w:tcPr>
+            <w:tcW w:w="2266" w:type="dxa"/>
+          </w:tcPr>
+          <w:p>
+            <w:pPr>
+              <w:pStyle w:val="NormalnyWeb"/>
+              <w:jc w:val="center"/>
+              <w:rPr>
+                <w:rFonts w:asciiTheme="minorHAnsi" w:hAnsiTheme="minorHAnsi" w:cstheme="minorHAnsi"/>
+              </w:rPr>
+            </w:pPr>
+            <w:r>
+              <w:rPr>
+                <w:rFonts w:asciiTheme="minorHAnsi" w:hAnsiTheme="minorHAnsi" w:cstheme="minorHAnsi"/>
+              </w:rPr>
+              <w:t>0.7609</w:t>
+            </w:r>
+          </w:p>
+        </w:tc>
+      </w:tr>
+      <w:tr>
+        <w:tc>
+          <w:tcPr>
+            <w:tcW w:w="2265" w:type="dxa"/>
+          </w:tcPr>
+          <w:p>
+            <w:pPr>
+              <w:pStyle w:val="NormalnyWeb"/>
+              <w:jc w:val="center"/>
+              <w:rPr>
+                <w:rFonts w:asciiTheme="minorHAnsi" w:hAnsiTheme="minorHAnsi" w:cstheme="minorHAnsi"/>
+                <w:b/>
+                <w:bCs/>
+              </w:rPr>
+            </w:pPr>
+            <w:r>
+              <w:rPr>
+                <w:rFonts w:asciiTheme="minorHAnsi" w:hAnsiTheme="minorHAnsi" w:cstheme="minorHAnsi"/>
+                <w:b/>
+                <w:bCs/>
+              </w:rPr>
+              <w:t>Recall</w:t>
+            </w:r>
+          </w:p>
+        </w:tc>
+        <w:tc>
+          <w:tcPr>
+            <w:tcW w:w="2265" w:type="dxa"/>
+          </w:tcPr>
+          <w:p>
+            <w:pPr>
+              <w:pStyle w:val="NormalnyWeb"/>
+              <w:jc w:val="center"/>
+              <w:rPr>
+                <w:rFonts w:asciiTheme="minorHAnsi" w:hAnsiTheme="minorHAnsi" w:cstheme="minorHAnsi"/>
+              </w:rPr>
+            </w:pPr>
+            <w:r>
+              <w:rPr>
+                <w:rFonts w:asciiTheme="minorHAnsi" w:hAnsiTheme="minorHAnsi" w:cstheme="minorHAnsi"/>
+              </w:rPr>
+              <w:t>0.7654</w:t>
+            </w:r>
+          </w:p>
+        </w:tc>
+        <w:tc>
+          <w:tcPr>
+            <w:tcW w:w="2266" w:type="dxa"/>
+          </w:tcPr>
+          <w:p>
+            <w:pPr>
+              <w:pStyle w:val="NormalnyWeb"/>
+              <w:jc w:val="center"/>
+              <w:rPr>
+                <w:rFonts w:asciiTheme="minorHAnsi" w:hAnsiTheme="minorHAnsi" w:cstheme="minorHAnsi"/>
+              </w:rPr>
+            </w:pPr>
+            <w:r>
+              <w:rPr>
+                <w:rFonts w:asciiTheme="minorHAnsi" w:hAnsiTheme="minorHAnsi" w:cstheme="minorHAnsi"/>
+              </w:rPr>
+              <w:t>0.7749</w:t>
+            </w:r>
+          </w:p>
+        </w:tc>
+        <w:tc>
+          <w:tcPr>
+            <w:tcW w:w="2266" w:type="dxa"/>
+          </w:tcPr>
+          <w:p>
+            <w:pPr>
+              <w:pStyle w:val="NormalnyWeb"/>
+              <w:jc w:val="center"/>
+              <w:rPr>
+                <w:rFonts w:asciiTheme="minorHAnsi" w:hAnsiTheme="minorHAnsi" w:cstheme="minorHAnsi"/>
+              </w:rPr>
+            </w:pPr>
+            <w:r>
+              <w:rPr>
+                <w:rFonts w:asciiTheme="minorHAnsi" w:hAnsiTheme="minorHAnsi" w:cstheme="minorHAnsi"/>
+              </w:rPr>
+              <w:t>0.7782</w:t>
+            </w:r>
+          </w:p>
+        </w:tc>
+      </w:tr>
+    </w:tbl>
+    <w:p>
+      <w:pPr>
+        <w:pStyle w:val="NormalnyWeb"/>
+        <w:ind w:left="12" w:firstLine="708"/>
+        <w:rPr>
+          <w:rFonts w:asciiTheme="minorHAnsi" w:hAnsiTheme="minorHAnsi" w:cstheme="minorHAnsi"/>
+          <w:b/>
+          <w:bCs/>
+        </w:rPr>
+      </w:pPr>
+      <w:r>
+        <w:rPr>
+          <w:rFonts w:asciiTheme="minorHAnsi" w:hAnsiTheme="minorHAnsi" w:cstheme="minorHAnsi"/>
+          <w:b/>
+          <w:bCs/>
+        </w:rPr>
+        <w:t>Custom Implementation of Logistic Regression</w:t>
+      </w:r>
+    </w:p>
+    <w:tbl>
+      <w:tblPr>
+        <w:tblStyle w:val="Tabela-Siatka"/>
+        <w:tblW w:w="0" w:type="auto"/>
+        <w:tblInd w:w="708" w:type="dxa"/>
+        <w:tblLook w:val="04A0" w:firstRow="1" w:lastRow="0" w:firstColumn="1" w:lastColumn="0" w:noHBand="0" w:noVBand="1"/>
+      </w:tblPr>
+      <w:tblGrid>
+        <w:gridCol w:w="2112"/>
+        <w:gridCol w:w="2080"/>
+        <w:gridCol w:w="2081"/>
+        <w:gridCol w:w="2081"/>
+      </w:tblGrid>
+      <w:tr>
+        <w:tc>
+          <w:tcPr>
+            <w:tcW w:w="2265" w:type="dxa"/>
+          </w:tcPr>
+          <w:p>
+            <w:pPr>
+              <w:pStyle w:val="NormalnyWeb"/>
+              <w:jc w:val="center"/>
+              <w:rPr>
+                <w:rFonts w:asciiTheme="minorHAnsi" w:hAnsiTheme="minorHAnsi" w:cstheme="minorHAnsi"/>
+                <w:b/>
+                <w:bCs/>
+              </w:rPr>
+            </w:pPr>
+            <w:r>
+              <w:rPr>
+                <w:rFonts w:asciiTheme="minorHAnsi" w:hAnsiTheme="minorHAnsi" w:cstheme="minorHAnsi"/>
+                <w:b/>
+                <w:bCs/>
+              </w:rPr>
+              <w:t>Metric</w:t>
+            </w:r>
+          </w:p>
+        </w:tc>
+        <w:tc>
+          <w:tcPr>
+            <w:tcW w:w="2265" w:type="dxa"/>
+          </w:tcPr>
+          <w:p>
+            <w:pPr>
+              <w:pStyle w:val="NormalnyWeb"/>
+              <w:jc w:val="center"/>
+              <w:rPr>
+                <w:rFonts w:asciiTheme="minorHAnsi" w:hAnsiTheme="minorHAnsi" w:cstheme="minorHAnsi"/>
+                <w:b/>
+                <w:bCs/>
+              </w:rPr>
+            </w:pPr>
+            <w:r>
+              <w:rPr>
+                <w:rFonts w:asciiTheme="minorHAnsi" w:hAnsiTheme="minorHAnsi" w:cstheme="minorHAnsi"/>
+                <w:b/>
+                <w:bCs/>
+              </w:rPr>
+              <w:t>1</w:t>
+            </w:r>
+          </w:p>
+        </w:tc>
+        <w:tc>
+          <w:tcPr>
+            <w:tcW w:w="2266" w:type="dxa"/>
+          </w:tcPr>
+          <w:p>
+            <w:pPr>
+              <w:pStyle w:val="NormalnyWeb"/>
+              <w:jc w:val="center"/>
+              <w:rPr>
+                <w:rFonts w:asciiTheme="minorHAnsi" w:hAnsiTheme="minorHAnsi" w:cstheme="minorHAnsi"/>
+                <w:b/>
+                <w:bCs/>
+              </w:rPr>
+            </w:pPr>
+            <w:r>
+              <w:rPr>
+                <w:rFonts w:asciiTheme="minorHAnsi" w:hAnsiTheme="minorHAnsi" w:cstheme="minorHAnsi"/>
+                <w:b/>
+                <w:bCs/>
+              </w:rPr>
+              <w:t>2</w:t>
+            </w:r>
+          </w:p>
+        </w:tc>
+        <w:tc>
+          <w:tcPr>
+            <w:tcW w:w="2266" w:type="dxa"/>
+          </w:tcPr>
+          <w:p>
+            <w:pPr>
+              <w:pStyle w:val="NormalnyWeb"/>
+              <w:jc w:val="center"/>
+              <w:rPr>
+                <w:rFonts w:asciiTheme="minorHAnsi" w:hAnsiTheme="minorHAnsi" w:cstheme="minorHAnsi"/>
+                <w:b/>
+                <w:bCs/>
+              </w:rPr>
+            </w:pPr>
+            <w:r>
+              <w:rPr>
+                <w:rFonts w:asciiTheme="minorHAnsi" w:hAnsiTheme="minorHAnsi" w:cstheme="minorHAnsi"/>
+                <w:b/>
+                <w:bCs/>
+              </w:rPr>
+              <w:t>3</w:t>
+            </w:r>
+          </w:p>
+        </w:tc>
+      </w:tr>
+      <w:tr>
+        <w:tc>
+          <w:tcPr>
+            <w:tcW w:w="2265" w:type="dxa"/>
+          </w:tcPr>
+          <w:p>
+            <w:pPr>
+              <w:pStyle w:val="NormalnyWeb"/>
+              <w:jc w:val="center"/>
+              <w:rPr>
+                <w:rFonts w:asciiTheme="minorHAnsi" w:hAnsiTheme="minorHAnsi" w:cstheme="minorHAnsi"/>
+                <w:b/>
+                <w:bCs/>
+              </w:rPr>
+            </w:pPr>
+            <w:r>
+              <w:rPr>
+                <w:rFonts w:asciiTheme="minorHAnsi" w:hAnsiTheme="minorHAnsi" w:cstheme="minorHAnsi"/>
+                <w:b/>
+                <w:bCs/>
+              </w:rPr>
+              <w:t>Accuracy</w:t>
+            </w:r>
+          </w:p>
+        </w:tc>
+        <w:tc>
+          <w:tcPr>
+            <w:tcW w:w="2265" w:type="dxa"/>
+          </w:tcPr>
+          <w:p>
+            <w:pPr>
+              <w:pStyle w:val="NormalnyWeb"/>
+              <w:jc w:val="center"/>
+              <w:rPr>
+                <w:rFonts w:asciiTheme="minorHAnsi" w:hAnsiTheme="minorHAnsi" w:cstheme="minorHAnsi"/>
+              </w:rPr>
+            </w:pPr>
+            <w:r>
+              <w:rPr>
+                <w:rFonts w:asciiTheme="minorHAnsi" w:hAnsiTheme="minorHAnsi" w:cstheme="minorHAnsi"/>
+              </w:rPr>
+              <w:t>0.7</w:t>
+            </w:r>
+            <w:r>
+              <w:rPr>
+                <w:rFonts w:asciiTheme="minorHAnsi" w:hAnsiTheme="minorHAnsi" w:cstheme="minorHAnsi"/>
+              </w:rPr>
+              <w:t>661</w:t>
+            </w:r>
+          </w:p>
+        </w:tc>
+        <w:tc>
+          <w:tcPr>
+            <w:tcW w:w="2266" w:type="dxa"/>
+          </w:tcPr>
+          <w:p>
+            <w:pPr>
+              <w:pStyle w:val="NormalnyWeb"/>
+              <w:jc w:val="center"/>
+              <w:rPr>
+                <w:rFonts w:asciiTheme="minorHAnsi" w:hAnsiTheme="minorHAnsi" w:cstheme="minorHAnsi"/>
+              </w:rPr>
+            </w:pPr>
+            <w:r>
+              <w:rPr>
+                <w:rFonts w:asciiTheme="minorHAnsi" w:hAnsiTheme="minorHAnsi" w:cstheme="minorHAnsi"/>
+              </w:rPr>
+              <w:t>0.7</w:t>
+            </w:r>
+            <w:r>
+              <w:rPr>
+                <w:rFonts w:asciiTheme="minorHAnsi" w:hAnsiTheme="minorHAnsi" w:cstheme="minorHAnsi"/>
+              </w:rPr>
+              <w:t>539</w:t>
+            </w:r>
+          </w:p>
+        </w:tc>
+        <w:tc>
+          <w:tcPr>
+            <w:tcW w:w="2266" w:type="dxa"/>
+          </w:tcPr>
+          <w:p>
+            <w:pPr>
+              <w:pStyle w:val="NormalnyWeb"/>
+              <w:jc w:val="center"/>
+              <w:rPr>
+                <w:rFonts w:asciiTheme="minorHAnsi" w:hAnsiTheme="minorHAnsi" w:cstheme="minorHAnsi"/>
+              </w:rPr>
+            </w:pPr>
+            <w:r>
+              <w:rPr>
+                <w:rFonts w:asciiTheme="minorHAnsi" w:hAnsiTheme="minorHAnsi" w:cstheme="minorHAnsi"/>
+              </w:rPr>
+              <w:t>0.7</w:t>
+            </w:r>
+            <w:r>
+              <w:rPr>
+                <w:rFonts w:asciiTheme="minorHAnsi" w:hAnsiTheme="minorHAnsi" w:cstheme="minorHAnsi"/>
+              </w:rPr>
+              <w:t>741</w:t>
+            </w:r>
+          </w:p>
+        </w:tc>
+      </w:tr>
+      <w:tr>
+        <w:tc>
+          <w:tcPr>
+            <w:tcW w:w="2265" w:type="dxa"/>
+          </w:tcPr>
+          <w:p>
+            <w:pPr>
+              <w:pStyle w:val="NormalnyWeb"/>
+              <w:jc w:val="center"/>
+              <w:rPr>
+                <w:rFonts w:asciiTheme="minorHAnsi" w:hAnsiTheme="minorHAnsi" w:cstheme="minorHAnsi"/>
+                <w:b/>
+                <w:bCs/>
+              </w:rPr>
+            </w:pPr>
+            <w:r>
+              <w:rPr>
+                <w:rFonts w:asciiTheme="minorHAnsi" w:hAnsiTheme="minorHAnsi" w:cstheme="minorHAnsi"/>
+                <w:b/>
+                <w:bCs/>
+              </w:rPr>
+              <w:t>Precision</w:t>
+            </w:r>
+          </w:p>
+        </w:tc>
+        <w:tc>
+          <w:tcPr>
+            <w:tcW w:w="2265" w:type="dxa"/>
+          </w:tcPr>
+          <w:p>
+            <w:pPr>
+              <w:pStyle w:val="NormalnyWeb"/>
+              <w:jc w:val="center"/>
+              <w:rPr>
+                <w:rFonts w:asciiTheme="minorHAnsi" w:hAnsiTheme="minorHAnsi" w:cstheme="minorHAnsi"/>
+              </w:rPr>
+            </w:pPr>
+            <w:r>
+              <w:rPr>
+                <w:rFonts w:asciiTheme="minorHAnsi" w:hAnsiTheme="minorHAnsi" w:cstheme="minorHAnsi"/>
+              </w:rPr>
+              <w:t>0.7</w:t>
+            </w:r>
+            <w:r>
+              <w:rPr>
+                <w:rFonts w:asciiTheme="minorHAnsi" w:hAnsiTheme="minorHAnsi" w:cstheme="minorHAnsi"/>
+              </w:rPr>
+              <w:t>461</w:t>
+            </w:r>
+          </w:p>
+        </w:tc>
+        <w:tc>
+          <w:tcPr>
+            <w:tcW w:w="2266" w:type="dxa"/>
+          </w:tcPr>
+          <w:p>
+            <w:pPr>
+              <w:pStyle w:val="NormalnyWeb"/>
+              <w:jc w:val="center"/>
+              <w:rPr>
+                <w:rFonts w:asciiTheme="minorHAnsi" w:hAnsiTheme="minorHAnsi" w:cstheme="minorHAnsi"/>
+              </w:rPr>
+            </w:pPr>
+            <w:r>
+              <w:rPr>
+                <w:rFonts w:asciiTheme="minorHAnsi" w:hAnsiTheme="minorHAnsi" w:cstheme="minorHAnsi"/>
+              </w:rPr>
+              <w:t>0.7</w:t>
+            </w:r>
+            <w:r>
+              <w:rPr>
+                <w:rFonts w:asciiTheme="minorHAnsi" w:hAnsiTheme="minorHAnsi" w:cstheme="minorHAnsi"/>
+              </w:rPr>
+              <w:t>317</w:t>
+            </w:r>
+          </w:p>
+        </w:tc>
+        <w:tc>
+          <w:tcPr>
+            <w:tcW w:w="2266" w:type="dxa"/>
+          </w:tcPr>
+          <w:p>
+            <w:pPr>
+              <w:pStyle w:val="NormalnyWeb"/>
+              <w:jc w:val="center"/>
+              <w:rPr>
+                <w:rFonts w:asciiTheme="minorHAnsi" w:hAnsiTheme="minorHAnsi" w:cstheme="minorHAnsi"/>
+              </w:rPr>
+            </w:pPr>
+            <w:r>
+              <w:rPr>
+                <w:rFonts w:asciiTheme="minorHAnsi" w:hAnsiTheme="minorHAnsi" w:cstheme="minorHAnsi"/>
+              </w:rPr>
+              <w:t>0.7</w:t>
+            </w:r>
+            <w:r>
+              <w:rPr>
+                <w:rFonts w:asciiTheme="minorHAnsi" w:hAnsiTheme="minorHAnsi" w:cstheme="minorHAnsi"/>
+              </w:rPr>
+              <w:t>552</w:t>
+            </w:r>
+          </w:p>
+        </w:tc>
+      </w:tr>
+      <w:tr>
+        <w:tc>
+          <w:tcPr>
+            <w:tcW w:w="2265" w:type="dxa"/>
+          </w:tcPr>
+          <w:p>
+            <w:pPr>
+              <w:pStyle w:val="NormalnyWeb"/>
+              <w:jc w:val="center"/>
+              <w:rPr>
+                <w:rFonts w:asciiTheme="minorHAnsi" w:hAnsiTheme="minorHAnsi" w:cstheme="minorHAnsi"/>
+                <w:b/>
+                <w:bCs/>
+              </w:rPr>
+            </w:pPr>
+            <w:r>
+              <w:rPr>
+                <w:rFonts w:asciiTheme="minorHAnsi" w:hAnsiTheme="minorHAnsi" w:cstheme="minorHAnsi"/>
+                <w:b/>
+                <w:bCs/>
+              </w:rPr>
+              <w:t>Recall</w:t>
+            </w:r>
+          </w:p>
+        </w:tc>
+        <w:tc>
+          <w:tcPr>
+            <w:tcW w:w="2265" w:type="dxa"/>
+          </w:tcPr>
+          <w:p>
+            <w:pPr>
+              <w:pStyle w:val="NormalnyWeb"/>
+              <w:jc w:val="center"/>
+              <w:rPr>
+                <w:rFonts w:asciiTheme="minorHAnsi" w:hAnsiTheme="minorHAnsi" w:cstheme="minorHAnsi"/>
+              </w:rPr>
+            </w:pPr>
+            <w:r>
+              <w:rPr>
+                <w:rFonts w:asciiTheme="minorHAnsi" w:hAnsiTheme="minorHAnsi" w:cstheme="minorHAnsi"/>
+              </w:rPr>
+              <w:t>0.7</w:t>
+            </w:r>
+            <w:r>
+              <w:rPr>
+                <w:rFonts w:asciiTheme="minorHAnsi" w:hAnsiTheme="minorHAnsi" w:cstheme="minorHAnsi"/>
+              </w:rPr>
+              <w:t>661</w:t>
+            </w:r>
+          </w:p>
+        </w:tc>
+        <w:tc>
+          <w:tcPr>
+            <w:tcW w:w="2266" w:type="dxa"/>
+          </w:tcPr>
+          <w:p>
+            <w:pPr>
+              <w:pStyle w:val="NormalnyWeb"/>
+              <w:jc w:val="center"/>
+              <w:rPr>
+                <w:rFonts w:asciiTheme="minorHAnsi" w:hAnsiTheme="minorHAnsi" w:cstheme="minorHAnsi"/>
+              </w:rPr>
+            </w:pPr>
+            <w:r>
+              <w:rPr>
+                <w:rFonts w:asciiTheme="minorHAnsi" w:hAnsiTheme="minorHAnsi" w:cstheme="minorHAnsi"/>
+              </w:rPr>
+              <w:t>0.7</w:t>
+            </w:r>
+            <w:r>
+              <w:rPr>
+                <w:rFonts w:asciiTheme="minorHAnsi" w:hAnsiTheme="minorHAnsi" w:cstheme="minorHAnsi"/>
+              </w:rPr>
+              <w:t>539</w:t>
+            </w:r>
+          </w:p>
+        </w:tc>
+        <w:tc>
+          <w:tcPr>
+            <w:tcW w:w="2266" w:type="dxa"/>
+          </w:tcPr>
+          <w:p>
+            <w:pPr>
+              <w:pStyle w:val="NormalnyWeb"/>
+              <w:jc w:val="center"/>
+              <w:rPr>
+                <w:rFonts w:asciiTheme="minorHAnsi" w:hAnsiTheme="minorHAnsi" w:cstheme="minorHAnsi"/>
+              </w:rPr>
+            </w:pPr>
+            <w:r>
+              <w:rPr>
+                <w:rFonts w:asciiTheme="minorHAnsi" w:hAnsiTheme="minorHAnsi" w:cstheme="minorHAnsi"/>
+              </w:rPr>
+              <w:t>0.7</w:t>
+            </w:r>
+            <w:r>
+              <w:rPr>
+                <w:rFonts w:asciiTheme="minorHAnsi" w:hAnsiTheme="minorHAnsi" w:cstheme="minorHAnsi"/>
+              </w:rPr>
+              <w:t>741</w:t>
+            </w:r>
+          </w:p>
+        </w:tc>
+      </w:tr>
+    </w:tbl>
+    <w:p>
+      <w:pPr>
+        <w:pStyle w:val="NormalnyWeb"/>
+        <w:ind w:left="12" w:firstLine="708"/>
+        <w:rPr>
+          <w:rFonts w:asciiTheme="minorHAnsi" w:hAnsiTheme="minorHAnsi" w:cstheme="minorHAnsi"/>
+          <w:b/>
+          <w:bCs/>
+        </w:rPr>
+      </w:pPr>
+      <w:r>
+        <w:rPr>
+          <w:rFonts w:asciiTheme="minorHAnsi" w:hAnsiTheme="minorHAnsi" w:cstheme="minorHAnsi"/>
+          <w:b/>
+          <w:bCs/>
+        </w:rPr>
+        <w:t>Interpretation</w:t>
+      </w:r>
+    </w:p>
+    <w:p>
+      <w:pPr>
+        <w:pStyle w:val="NormalnyWeb"/>
+        <w:ind w:left="709"/>
+        <w:jc w:val="both"/>
+        <w:rPr>
+          <w:rFonts w:asciiTheme="minorHAnsi" w:hAnsiTheme="minorHAnsi" w:cstheme="minorHAnsi"/>
+        </w:rPr>
+      </w:pPr>
+      <w:r>
+        <w:rPr>
+          <w:rFonts w:asciiTheme="minorHAnsi" w:hAnsiTheme="minorHAnsi" w:cstheme="minorHAnsi"/>
+        </w:rPr>
+        <w:t>The results from the 3-fold cross-validation indicate consistent model performance across all folds for both implementations.</w:t>
+      </w:r>
+    </w:p>
+    <w:p>
+      <w:pPr>
+        <w:pStyle w:val="NormalnyWeb"/>
+        <w:numPr>
+          <w:ilvl w:val="0"/>
+          <w:numId w:val="31"/>
+        </w:numPr>
+        <w:jc w:val="both"/>
+        <w:rPr>
+          <w:rFonts w:asciiTheme="minorHAnsi" w:hAnsiTheme="minorHAnsi" w:cstheme="minorHAnsi"/>
+        </w:rPr>
+      </w:pPr>
+      <w:r>
+        <w:rPr>
+          <w:rFonts w:asciiTheme="minorHAnsi" w:hAnsiTheme="minorHAnsi" w:cstheme="minorHAnsi"/>
+        </w:rPr>
+        <w:t xml:space="preserve">For </w:t>
+      </w:r>
+      <w:proofErr w:type="spellStart"/>
+      <w:r>
+        <w:rPr>
+          <w:rFonts w:asciiTheme="minorHAnsi" w:hAnsiTheme="minorHAnsi" w:cstheme="minorHAnsi"/>
+        </w:rPr>
+        <w:t>Sklearn</w:t>
+      </w:r>
+      <w:proofErr w:type="spellEnd"/>
+      <w:r>
+        <w:rPr>
+          <w:rFonts w:asciiTheme="minorHAnsi" w:hAnsiTheme="minorHAnsi" w:cstheme="minorHAnsi"/>
+        </w:rPr>
+        <w:t xml:space="preserve"> Logistic Regression the accuracy varies slightly, which suggests stable behavior and good generalization of the model. </w:t>
+      </w:r>
+      <w:r>
+        <w:rPr>
+          <w:rFonts w:asciiTheme="minorHAnsi" w:hAnsiTheme="minorHAnsi" w:cstheme="minorHAnsi"/>
+        </w:rPr>
+        <w:t>Fold 3 yields the best performance across all metrics (accuracy, precision, and recall), suggesting that the data split in this fold aligns best with the model’s learning dynamics.</w:t>
+      </w:r>
+    </w:p>
+    <w:p>
+      <w:pPr>
+        <w:pStyle w:val="NormalnyWeb"/>
+        <w:numPr>
+          <w:ilvl w:val="0"/>
+          <w:numId w:val="31"/>
+        </w:numPr>
+        <w:jc w:val="both"/>
+        <w:rPr>
+          <w:rFonts w:asciiTheme="minorHAnsi" w:hAnsiTheme="minorHAnsi" w:cstheme="minorHAnsi"/>
+        </w:rPr>
+      </w:pPr>
+      <w:r>
+        <w:rPr>
+          <w:rFonts w:asciiTheme="minorHAnsi" w:hAnsiTheme="minorHAnsi" w:cstheme="minorHAnsi"/>
+        </w:rPr>
+        <w:t>The custom implementation of logistic regression also shows comparable stability.</w:t>
+      </w:r>
+    </w:p>
+    <w:p>
+      <w:pPr>
+        <w:pStyle w:val="NormalnyWeb"/>
+        <w:ind w:left="708"/>
+        <w:jc w:val="both"/>
+        <w:rPr>
+          <w:rFonts w:asciiTheme="minorHAnsi" w:hAnsiTheme="minorHAnsi" w:cstheme="minorHAnsi"/>
+        </w:rPr>
+      </w:pPr>
+      <w:r>
+        <w:rPr>
+          <w:rFonts w:asciiTheme="minorHAnsi" w:hAnsiTheme="minorHAnsi" w:cstheme="minorHAnsi"/>
+        </w:rPr>
+        <w:t xml:space="preserve">The small variance in metrics across folds in both cases indicates that neither implementation suffers from high variance or overfitting. The custom model performs closely to the </w:t>
+      </w:r>
+      <w:proofErr w:type="spellStart"/>
+      <w:r>
+        <w:rPr>
+          <w:rFonts w:asciiTheme="minorHAnsi" w:hAnsiTheme="minorHAnsi" w:cstheme="minorHAnsi"/>
+        </w:rPr>
+        <w:t>sklearn</w:t>
+      </w:r>
+      <w:proofErr w:type="spellEnd"/>
+      <w:r>
+        <w:rPr>
+          <w:rFonts w:asciiTheme="minorHAnsi" w:hAnsiTheme="minorHAnsi" w:cstheme="minorHAnsi"/>
+        </w:rPr>
+        <w:t xml:space="preserve"> baseline, confirming its correctness and reliability.</w:t>
+      </w:r>
+    </w:p>
+    <w:p>
+      <w:pPr>
+        <w:pStyle w:val="NormalnyWeb"/>
+        <w:ind w:left="708"/>
+        <w:rPr>
+          <w:rFonts w:asciiTheme="minorHAnsi" w:hAnsiTheme="minorHAnsi" w:cstheme="minorHAnsi"/>
+          <w:b/>
+          <w:bCs/>
+          <w:sz w:val="28"/>
+          <w:szCs w:val="28"/>
+        </w:rPr>
+      </w:pPr>
+    </w:p>
+    <w:p>
+      <w:pPr>
+        <w:pStyle w:val="NormalnyWeb"/>
+        <w:numPr>
+          <w:ilvl w:val="0"/>
+          <w:numId w:val="30"/>
+        </w:numPr>
+        <w:rPr>
+          <w:rFonts w:asciiTheme="minorHAnsi" w:hAnsiTheme="minorHAnsi" w:cstheme="minorHAnsi"/>
+          <w:b/>
+          <w:bCs/>
+          <w:sz w:val="28"/>
+          <w:szCs w:val="28"/>
+        </w:rPr>
+      </w:pPr>
+      <w:proofErr w:type="spellStart"/>
+      <w:r>
+        <w:rPr>
+          <w:rFonts w:asciiTheme="minorHAnsi" w:hAnsiTheme="minorHAnsi" w:cstheme="minorHAnsi"/>
+          <w:b/>
+          <w:bCs/>
+          <w:sz w:val="28"/>
+          <w:szCs w:val="28"/>
+        </w:rPr>
+        <w:lastRenderedPageBreak/>
+        <w:t>Fd</w:t>
+      </w:r>
+      <w:proofErr w:type="spellEnd"/>
+    </w:p>
+    <w:p>
+      <w:pPr>
+        <w:pStyle w:val="Akapitzlist"/>
+        <w:rPr>
+          <w:rFonts w:cstheme="minorHAnsi"/>
+          <w:b/>
+          <w:bCs/>
+          <w:sz w:val="28"/>
+          <w:szCs w:val="28"/>
+        </w:rPr>
+      </w:pPr>
+    </w:p>
+    <w:p>
+      <w:pPr>
+        <w:pStyle w:val="NormalnyWeb"/>
+        <w:numPr>
+          <w:ilvl w:val="0"/>
+          <w:numId w:val="30"/>
+        </w:numPr>
+        <w:rPr>
+          <w:rFonts w:asciiTheme="minorHAnsi" w:hAnsiTheme="minorHAnsi" w:cstheme="minorHAnsi"/>
+          <w:b/>
+          <w:bCs/>
+          <w:sz w:val="28"/>
+          <w:szCs w:val="28"/>
+        </w:rPr>
+      </w:pPr>
+      <w:r>
+        <w:rPr>
+          <w:rFonts w:asciiTheme="minorHAnsi" w:hAnsiTheme="minorHAnsi" w:cstheme="minorHAnsi"/>
+          <w:b/>
+          <w:bCs/>
+          <w:sz w:val="28"/>
+          <w:szCs w:val="28"/>
+        </w:rPr>
+        <w:t>3dsfs</w:t>
+      </w:r>
+    </w:p>
+    <w:p>
+      <w:pPr>
+        <w:pStyle w:val="Akapitzlist"/>
+        <w:rPr>
+          <w:rFonts w:cstheme="minorHAnsi"/>
+          <w:b/>
+          <w:bCs/>
+          <w:sz w:val="28"/>
+          <w:szCs w:val="28"/>
+        </w:rPr>
+      </w:pPr>
+    </w:p>
+    <w:p>
+      <w:pPr>
+        <w:pStyle w:val="NormalnyWeb"/>
+        <w:numPr>
+          <w:ilvl w:val="0"/>
+          <w:numId w:val="30"/>
+        </w:numPr>
+        <w:rPr>
+          <w:rFonts w:asciiTheme="minorHAnsi" w:hAnsiTheme="minorHAnsi" w:cstheme="minorHAnsi"/>
+          <w:b/>
+          <w:bCs/>
+          <w:sz w:val="28"/>
+          <w:szCs w:val="28"/>
+        </w:rPr>
+      </w:pPr>
+      <w:proofErr w:type="spellStart"/>
+      <w:r>
+        <w:rPr>
+          <w:rFonts w:asciiTheme="minorHAnsi" w:hAnsiTheme="minorHAnsi" w:cstheme="minorHAnsi"/>
+          <w:b/>
+          <w:bCs/>
+          <w:sz w:val="28"/>
+          <w:szCs w:val="28"/>
+        </w:rPr>
+        <w:t>Fdfdsf</w:t>
+      </w:r>
+      <w:proofErr w:type="spellEnd"/>
+    </w:p>
+    <w:p>
+      <w:pPr>
+        <w:pStyle w:val="Akapitzlist"/>
+        <w:rPr>
+          <w:rFonts w:cstheme="minorHAnsi"/>
+          <w:b/>
+          <w:bCs/>
+          <w:sz w:val="28"/>
+          <w:szCs w:val="28"/>
+        </w:rPr>
+      </w:pPr>
+    </w:p>
+    <w:p>
+      <w:pPr>
+        <w:pStyle w:val="NormalnyWeb"/>
+        <w:numPr>
+          <w:ilvl w:val="0"/>
+          <w:numId w:val="30"/>
+        </w:numPr>
+        <w:rPr>
+          <w:rFonts w:asciiTheme="minorHAnsi" w:hAnsiTheme="minorHAnsi" w:cstheme="minorHAnsi"/>
+          <w:b/>
+          <w:bCs/>
+          <w:sz w:val="28"/>
+          <w:szCs w:val="28"/>
+        </w:rPr>
+      </w:pPr>
+      <w:proofErr w:type="spellStart"/>
+      <w:r>
+        <w:rPr>
+          <w:rFonts w:asciiTheme="minorHAnsi" w:hAnsiTheme="minorHAnsi" w:cstheme="minorHAnsi"/>
+          <w:b/>
+          <w:bCs/>
+          <w:sz w:val="28"/>
+          <w:szCs w:val="28"/>
+        </w:rPr>
+        <w:t>Fsdfa</w:t>
+      </w:r>
+      <w:proofErr w:type="spellEnd"/>
+    </w:p>
+    <w:p>
+      <w:pPr>
+        <w:pStyle w:val="Akapitzlist"/>
+        <w:rPr>
+          <w:rFonts w:cstheme="minorHAnsi"/>
+          <w:b/>
+          <w:bCs/>
+          <w:sz w:val="28"/>
+          <w:szCs w:val="28"/>
+        </w:rPr>
+      </w:pPr>
+    </w:p>
+    <w:p>
+      <w:pPr>
+        <w:pStyle w:val="NormalnyWeb"/>
+        <w:numPr>
+          <w:ilvl w:val="0"/>
+          <w:numId w:val="30"/>
+        </w:numPr>
+        <w:rPr>
+          <w:rFonts w:asciiTheme="minorHAnsi" w:hAnsiTheme="minorHAnsi" w:cstheme="minorHAnsi"/>
+          <w:b/>
+          <w:bCs/>
+          <w:sz w:val="28"/>
+          <w:szCs w:val="28"/>
+        </w:rPr>
+      </w:pPr>
+      <w:proofErr w:type="spellStart"/>
+      <w:r>
+        <w:rPr>
+          <w:rFonts w:asciiTheme="minorHAnsi" w:hAnsiTheme="minorHAnsi" w:cstheme="minorHAnsi"/>
+          <w:b/>
+          <w:bCs/>
+          <w:sz w:val="28"/>
+          <w:szCs w:val="28"/>
+        </w:rPr>
+        <w:t>Fsdafa</w:t>
+      </w:r>
+      <w:proofErr w:type="spellEnd"/>
+    </w:p>
+    <w:p>
+      <w:pPr>
+        <w:pStyle w:val="Akapitzlist"/>
+        <w:rPr>
+          <w:rFonts w:cstheme="minorHAnsi"/>
+          <w:b/>
+          <w:bCs/>
+          <w:sz w:val="28"/>
+          <w:szCs w:val="28"/>
+        </w:rPr>
+      </w:pPr>
+    </w:p>
+    <w:p>
+      <w:pPr>
+        <w:pStyle w:val="NormalnyWeb"/>
+        <w:rPr>
+          <w:rFonts w:asciiTheme="minorHAnsi" w:hAnsiTheme="minorHAnsi" w:cstheme="minorHAnsi"/>
+          <w:b/>
+          <w:bCs/>
+          <w:sz w:val="28"/>
+          <w:szCs w:val="28"/>
+        </w:rPr>
+      </w:pPr>
+    </w:p>
+    <w:p>
+      <w:pPr>
+        <w:pStyle w:val="NormalnyWeb"/>
+        <w:rPr>
+          <w:rFonts w:asciiTheme="minorHAnsi" w:hAnsiTheme="minorHAnsi" w:cstheme="minorHAnsi"/>
+          <w:b/>
+          <w:bCs/>
+          <w:sz w:val="28"/>
+          <w:szCs w:val="28"/>
+        </w:rPr>
+      </w:pPr>
+      <w:r>
+        <w:rPr>
+          <w:rFonts w:asciiTheme="minorHAnsi" w:hAnsiTheme="minorHAnsi" w:cstheme="minorHAnsi"/>
+          <w:b/>
+          <w:bCs/>
+          <w:sz w:val="28"/>
+          <w:szCs w:val="28"/>
+        </w:rPr>
+        <w:t>Summary</w:t>
+      </w:r>
     </w:p>
     <w:sectPr>
       <w:pgSz w:w="11906" w:h="16838"/>
@@ -15147,6 +16408,119 @@
     </w:lvl>
   </w:abstractNum>
   <w:abstractNum w:abstractNumId="1" w15:restartNumberingAfterBreak="0">
+    <w:nsid w:val="05B769BD"/>
+    <w:multiLevelType w:val="hybridMultilevel"/>
+    <w:tmpl w:val="6E729E64"/>
+    <w:lvl w:ilvl="0" w:tplc="04090001">
+      <w:start w:val="1"/>
+      <w:numFmt w:val="bullet"/>
+      <w:lvlText w:val=""/>
+      <w:lvlJc w:val="left"/>
+      <w:pPr>
+        <w:ind w:left="1429" w:hanging="360"/>
+      </w:pPr>
+      <w:rPr>
+        <w:rFonts w:ascii="Symbol" w:hAnsi="Symbol" w:hint="default"/>
+      </w:rPr>
+    </w:lvl>
+    <w:lvl w:ilvl="1" w:tplc="04090003" w:tentative="1">
+      <w:start w:val="1"/>
+      <w:numFmt w:val="bullet"/>
+      <w:lvlText w:val="o"/>
+      <w:lvlJc w:val="left"/>
+      <w:pPr>
+        <w:ind w:left="2149" w:hanging="360"/>
+      </w:pPr>
+      <w:rPr>
+        <w:rFonts w:ascii="Courier New" w:hAnsi="Courier New" w:cs="Courier New" w:hint="default"/>
+      </w:rPr>
+    </w:lvl>
+    <w:lvl w:ilvl="2" w:tplc="04090005" w:tentative="1">
+      <w:start w:val="1"/>
+      <w:numFmt w:val="bullet"/>
+      <w:lvlText w:val=""/>
+      <w:lvlJc w:val="left"/>
+      <w:pPr>
+        <w:ind w:left="2869" w:hanging="360"/>
+      </w:pPr>
+      <w:rPr>
+        <w:rFonts w:ascii="Wingdings" w:hAnsi="Wingdings" w:hint="default"/>
+      </w:rPr>
+    </w:lvl>
+    <w:lvl w:ilvl="3" w:tplc="04090001" w:tentative="1">
+      <w:start w:val="1"/>
+      <w:numFmt w:val="bullet"/>
+      <w:lvlText w:val=""/>
+      <w:lvlJc w:val="left"/>
+      <w:pPr>
+        <w:ind w:left="3589" w:hanging="360"/>
+      </w:pPr>
+      <w:rPr>
+        <w:rFonts w:ascii="Symbol" w:hAnsi="Symbol" w:hint="default"/>
+      </w:rPr>
+    </w:lvl>
+    <w:lvl w:ilvl="4" w:tplc="04090003" w:tentative="1">
+      <w:start w:val="1"/>
+      <w:numFmt w:val="bullet"/>
+      <w:lvlText w:val="o"/>
+      <w:lvlJc w:val="left"/>
+      <w:pPr>
+        <w:ind w:left="4309" w:hanging="360"/>
+      </w:pPr>
+      <w:rPr>
+        <w:rFonts w:ascii="Courier New" w:hAnsi="Courier New" w:cs="Courier New" w:hint="default"/>
+      </w:rPr>
+    </w:lvl>
+    <w:lvl w:ilvl="5" w:tplc="04090005" w:tentative="1">
+      <w:start w:val="1"/>
+      <w:numFmt w:val="bullet"/>
+      <w:lvlText w:val=""/>
+      <w:lvlJc w:val="left"/>
+      <w:pPr>
+        <w:ind w:left="5029" w:hanging="360"/>
+      </w:pPr>
+      <w:rPr>
+        <w:rFonts w:ascii="Wingdings" w:hAnsi="Wingdings" w:hint="default"/>
+      </w:rPr>
+    </w:lvl>
+    <w:lvl w:ilvl="6" w:tplc="04090001" w:tentative="1">
+      <w:start w:val="1"/>
+      <w:numFmt w:val="bullet"/>
+      <w:lvlText w:val=""/>
+      <w:lvlJc w:val="left"/>
+      <w:pPr>
+        <w:ind w:left="5749" w:hanging="360"/>
+      </w:pPr>
+      <w:rPr>
+        <w:rFonts w:ascii="Symbol" w:hAnsi="Symbol" w:hint="default"/>
+      </w:rPr>
+    </w:lvl>
+    <w:lvl w:ilvl="7" w:tplc="04090003" w:tentative="1">
+      <w:start w:val="1"/>
+      <w:numFmt w:val="bullet"/>
+      <w:lvlText w:val="o"/>
+      <w:lvlJc w:val="left"/>
+      <w:pPr>
+        <w:ind w:left="6469" w:hanging="360"/>
+      </w:pPr>
+      <w:rPr>
+        <w:rFonts w:ascii="Courier New" w:hAnsi="Courier New" w:cs="Courier New" w:hint="default"/>
+      </w:rPr>
+    </w:lvl>
+    <w:lvl w:ilvl="8" w:tplc="04090005" w:tentative="1">
+      <w:start w:val="1"/>
+      <w:numFmt w:val="bullet"/>
+      <w:lvlText w:val=""/>
+      <w:lvlJc w:val="left"/>
+      <w:pPr>
+        <w:ind w:left="7189" w:hanging="360"/>
+      </w:pPr>
+      <w:rPr>
+        <w:rFonts w:ascii="Wingdings" w:hAnsi="Wingdings" w:hint="default"/>
+      </w:rPr>
+    </w:lvl>
+  </w:abstractNum>
+  <w:abstractNum w:abstractNumId="2" w15:restartNumberingAfterBreak="0">
     <w:nsid w:val="067D1953"/>
     <w:multiLevelType w:val="hybridMultilevel"/>
     <w:tmpl w:val="85E8A254"/>
@@ -15259,7 +16633,7 @@
       </w:rPr>
     </w:lvl>
   </w:abstractNum>
-  <w:abstractNum w:abstractNumId="2" w15:restartNumberingAfterBreak="0">
+  <w:abstractNum w:abstractNumId="3" w15:restartNumberingAfterBreak="0">
     <w:nsid w:val="0BC36969"/>
     <w:multiLevelType w:val="hybridMultilevel"/>
     <w:tmpl w:val="7B5865EC"/>
@@ -15372,7 +16746,7 @@
       </w:rPr>
     </w:lvl>
   </w:abstractNum>
-  <w:abstractNum w:abstractNumId="3" w15:restartNumberingAfterBreak="0">
+  <w:abstractNum w:abstractNumId="4" w15:restartNumberingAfterBreak="0">
     <w:nsid w:val="141E6AB6"/>
     <w:multiLevelType w:val="hybridMultilevel"/>
     <w:tmpl w:val="45CE4FA4"/>
@@ -15485,7 +16859,7 @@
       </w:rPr>
     </w:lvl>
   </w:abstractNum>
-  <w:abstractNum w:abstractNumId="4" w15:restartNumberingAfterBreak="0">
+  <w:abstractNum w:abstractNumId="5" w15:restartNumberingAfterBreak="0">
     <w:nsid w:val="17C87BC6"/>
     <w:multiLevelType w:val="hybridMultilevel"/>
     <w:tmpl w:val="81AAC986"/>
@@ -15598,7 +16972,7 @@
       </w:rPr>
     </w:lvl>
   </w:abstractNum>
-  <w:abstractNum w:abstractNumId="5" w15:restartNumberingAfterBreak="0">
+  <w:abstractNum w:abstractNumId="6" w15:restartNumberingAfterBreak="0">
     <w:nsid w:val="197E1C33"/>
     <w:multiLevelType w:val="multilevel"/>
     <w:tmpl w:val="FF7AB7F2"/>
@@ -15747,7 +17121,7 @@
       </w:rPr>
     </w:lvl>
   </w:abstractNum>
-  <w:abstractNum w:abstractNumId="6" w15:restartNumberingAfterBreak="0">
+  <w:abstractNum w:abstractNumId="7" w15:restartNumberingAfterBreak="0">
     <w:nsid w:val="1EF674C0"/>
     <w:multiLevelType w:val="hybridMultilevel"/>
     <w:tmpl w:val="B27AA07A"/>
@@ -15833,7 +17207,7 @@
       </w:pPr>
     </w:lvl>
   </w:abstractNum>
-  <w:abstractNum w:abstractNumId="7" w15:restartNumberingAfterBreak="0">
+  <w:abstractNum w:abstractNumId="8" w15:restartNumberingAfterBreak="0">
     <w:nsid w:val="1FCA48AC"/>
     <w:multiLevelType w:val="hybridMultilevel"/>
     <w:tmpl w:val="83CA4568"/>
@@ -15946,7 +17320,7 @@
       </w:rPr>
     </w:lvl>
   </w:abstractNum>
-  <w:abstractNum w:abstractNumId="8" w15:restartNumberingAfterBreak="0">
+  <w:abstractNum w:abstractNumId="9" w15:restartNumberingAfterBreak="0">
     <w:nsid w:val="20E103B0"/>
     <w:multiLevelType w:val="hybridMultilevel"/>
     <w:tmpl w:val="0504EBC4"/>
@@ -16032,7 +17406,7 @@
       </w:pPr>
     </w:lvl>
   </w:abstractNum>
-  <w:abstractNum w:abstractNumId="9" w15:restartNumberingAfterBreak="0">
+  <w:abstractNum w:abstractNumId="10" w15:restartNumberingAfterBreak="0">
     <w:nsid w:val="23407425"/>
     <w:multiLevelType w:val="hybridMultilevel"/>
     <w:tmpl w:val="EFC05F82"/>
@@ -16134,7 +17508,7 @@
       </w:rPr>
     </w:lvl>
   </w:abstractNum>
-  <w:abstractNum w:abstractNumId="10" w15:restartNumberingAfterBreak="0">
+  <w:abstractNum w:abstractNumId="11" w15:restartNumberingAfterBreak="0">
     <w:nsid w:val="277D2F79"/>
     <w:multiLevelType w:val="hybridMultilevel"/>
     <w:tmpl w:val="DDD00268"/>
@@ -16247,7 +17621,7 @@
       </w:rPr>
     </w:lvl>
   </w:abstractNum>
-  <w:abstractNum w:abstractNumId="11" w15:restartNumberingAfterBreak="0">
+  <w:abstractNum w:abstractNumId="12" w15:restartNumberingAfterBreak="0">
     <w:nsid w:val="29B82ED2"/>
     <w:multiLevelType w:val="hybridMultilevel"/>
     <w:tmpl w:val="E7B0DBF0"/>
@@ -16360,7 +17734,7 @@
       </w:rPr>
     </w:lvl>
   </w:abstractNum>
-  <w:abstractNum w:abstractNumId="12" w15:restartNumberingAfterBreak="0">
+  <w:abstractNum w:abstractNumId="13" w15:restartNumberingAfterBreak="0">
     <w:nsid w:val="330501C1"/>
     <w:multiLevelType w:val="hybridMultilevel"/>
     <w:tmpl w:val="D0CE2166"/>
@@ -16473,7 +17847,7 @@
       </w:rPr>
     </w:lvl>
   </w:abstractNum>
-  <w:abstractNum w:abstractNumId="13" w15:restartNumberingAfterBreak="0">
+  <w:abstractNum w:abstractNumId="14" w15:restartNumberingAfterBreak="0">
     <w:nsid w:val="35890192"/>
     <w:multiLevelType w:val="hybridMultilevel"/>
     <w:tmpl w:val="6CCA0790"/>
@@ -16559,7 +17933,7 @@
       </w:pPr>
     </w:lvl>
   </w:abstractNum>
-  <w:abstractNum w:abstractNumId="14" w15:restartNumberingAfterBreak="0">
+  <w:abstractNum w:abstractNumId="15" w15:restartNumberingAfterBreak="0">
     <w:nsid w:val="38071D08"/>
     <w:multiLevelType w:val="hybridMultilevel"/>
     <w:tmpl w:val="C37A9108"/>
@@ -16672,7 +18046,7 @@
       </w:rPr>
     </w:lvl>
   </w:abstractNum>
-  <w:abstractNum w:abstractNumId="15" w15:restartNumberingAfterBreak="0">
+  <w:abstractNum w:abstractNumId="16" w15:restartNumberingAfterBreak="0">
     <w:nsid w:val="39301FD0"/>
     <w:multiLevelType w:val="multilevel"/>
     <w:tmpl w:val="3EBAB71A"/>
@@ -16821,7 +18195,7 @@
       </w:rPr>
     </w:lvl>
   </w:abstractNum>
-  <w:abstractNum w:abstractNumId="16" w15:restartNumberingAfterBreak="0">
+  <w:abstractNum w:abstractNumId="17" w15:restartNumberingAfterBreak="0">
     <w:nsid w:val="3BB30B57"/>
     <w:multiLevelType w:val="hybridMultilevel"/>
     <w:tmpl w:val="951CF4AE"/>
@@ -16934,7 +18308,7 @@
       </w:rPr>
     </w:lvl>
   </w:abstractNum>
-  <w:abstractNum w:abstractNumId="17" w15:restartNumberingAfterBreak="0">
+  <w:abstractNum w:abstractNumId="18" w15:restartNumberingAfterBreak="0">
     <w:nsid w:val="3FBC5C94"/>
     <w:multiLevelType w:val="hybridMultilevel"/>
     <w:tmpl w:val="CA3ABB8E"/>
@@ -17047,7 +18421,7 @@
       </w:rPr>
     </w:lvl>
   </w:abstractNum>
-  <w:abstractNum w:abstractNumId="18" w15:restartNumberingAfterBreak="0">
+  <w:abstractNum w:abstractNumId="19" w15:restartNumberingAfterBreak="0">
     <w:nsid w:val="45BE4222"/>
     <w:multiLevelType w:val="hybridMultilevel"/>
     <w:tmpl w:val="940E617E"/>
@@ -17159,7 +18533,7 @@
       </w:rPr>
     </w:lvl>
   </w:abstractNum>
-  <w:abstractNum w:abstractNumId="19" w15:restartNumberingAfterBreak="0">
+  <w:abstractNum w:abstractNumId="20" w15:restartNumberingAfterBreak="0">
     <w:nsid w:val="46CB1929"/>
     <w:multiLevelType w:val="hybridMultilevel"/>
     <w:tmpl w:val="360CB234"/>
@@ -17271,7 +18645,7 @@
       </w:rPr>
     </w:lvl>
   </w:abstractNum>
-  <w:abstractNum w:abstractNumId="20" w15:restartNumberingAfterBreak="0">
+  <w:abstractNum w:abstractNumId="21" w15:restartNumberingAfterBreak="0">
     <w:nsid w:val="48F51C89"/>
     <w:multiLevelType w:val="hybridMultilevel"/>
     <w:tmpl w:val="D3B2D940"/>
@@ -17384,7 +18758,7 @@
       </w:rPr>
     </w:lvl>
   </w:abstractNum>
-  <w:abstractNum w:abstractNumId="21" w15:restartNumberingAfterBreak="0">
+  <w:abstractNum w:abstractNumId="22" w15:restartNumberingAfterBreak="0">
     <w:nsid w:val="4A7E0655"/>
     <w:multiLevelType w:val="hybridMultilevel"/>
     <w:tmpl w:val="50DC6B98"/>
@@ -17497,7 +18871,7 @@
       </w:rPr>
     </w:lvl>
   </w:abstractNum>
-  <w:abstractNum w:abstractNumId="22" w15:restartNumberingAfterBreak="0">
+  <w:abstractNum w:abstractNumId="23" w15:restartNumberingAfterBreak="0">
     <w:nsid w:val="4C2E4A51"/>
     <w:multiLevelType w:val="hybridMultilevel"/>
     <w:tmpl w:val="ABCAEAD2"/>
@@ -17610,7 +18984,7 @@
       </w:rPr>
     </w:lvl>
   </w:abstractNum>
-  <w:abstractNum w:abstractNumId="23" w15:restartNumberingAfterBreak="0">
+  <w:abstractNum w:abstractNumId="24" w15:restartNumberingAfterBreak="0">
     <w:nsid w:val="4FEF5151"/>
     <w:multiLevelType w:val="hybridMultilevel"/>
     <w:tmpl w:val="C4964D9E"/>
@@ -17723,7 +19097,7 @@
       </w:rPr>
     </w:lvl>
   </w:abstractNum>
-  <w:abstractNum w:abstractNumId="24" w15:restartNumberingAfterBreak="0">
+  <w:abstractNum w:abstractNumId="25" w15:restartNumberingAfterBreak="0">
     <w:nsid w:val="505D3FD9"/>
     <w:multiLevelType w:val="hybridMultilevel"/>
     <w:tmpl w:val="598256C0"/>
@@ -17836,7 +19210,7 @@
       </w:rPr>
     </w:lvl>
   </w:abstractNum>
-  <w:abstractNum w:abstractNumId="25" w15:restartNumberingAfterBreak="0">
+  <w:abstractNum w:abstractNumId="26" w15:restartNumberingAfterBreak="0">
     <w:nsid w:val="5D000F48"/>
     <w:multiLevelType w:val="hybridMultilevel"/>
     <w:tmpl w:val="2BC0B350"/>
@@ -17922,7 +19296,7 @@
       </w:pPr>
     </w:lvl>
   </w:abstractNum>
-  <w:abstractNum w:abstractNumId="26" w15:restartNumberingAfterBreak="0">
+  <w:abstractNum w:abstractNumId="27" w15:restartNumberingAfterBreak="0">
     <w:nsid w:val="60061500"/>
     <w:multiLevelType w:val="hybridMultilevel"/>
     <w:tmpl w:val="CFD00990"/>
@@ -18035,7 +19409,7 @@
       </w:rPr>
     </w:lvl>
   </w:abstractNum>
-  <w:abstractNum w:abstractNumId="27" w15:restartNumberingAfterBreak="0">
+  <w:abstractNum w:abstractNumId="28" w15:restartNumberingAfterBreak="0">
     <w:nsid w:val="64F43A0D"/>
     <w:multiLevelType w:val="hybridMultilevel"/>
     <w:tmpl w:val="77B24C28"/>
@@ -18148,7 +19522,96 @@
       </w:rPr>
     </w:lvl>
   </w:abstractNum>
-  <w:abstractNum w:abstractNumId="28" w15:restartNumberingAfterBreak="0">
+  <w:abstractNum w:abstractNumId="29" w15:restartNumberingAfterBreak="0">
+    <w:nsid w:val="6D81390F"/>
+    <w:multiLevelType w:val="hybridMultilevel"/>
+    <w:tmpl w:val="C3FE5CE2"/>
+    <w:lvl w:ilvl="0" w:tplc="04090011">
+      <w:start w:val="1"/>
+      <w:numFmt w:val="decimal"/>
+      <w:lvlText w:val="%1)"/>
+      <w:lvlJc w:val="left"/>
+      <w:pPr>
+        <w:ind w:left="720" w:hanging="360"/>
+      </w:pPr>
+      <w:rPr>
+        <w:rFonts w:hint="default"/>
+      </w:rPr>
+    </w:lvl>
+    <w:lvl w:ilvl="1" w:tplc="04090019">
+      <w:start w:val="1"/>
+      <w:numFmt w:val="lowerLetter"/>
+      <w:lvlText w:val="%2."/>
+      <w:lvlJc w:val="left"/>
+      <w:pPr>
+        <w:ind w:left="1440" w:hanging="360"/>
+      </w:pPr>
+    </w:lvl>
+    <w:lvl w:ilvl="2" w:tplc="0409001B" w:tentative="1">
+      <w:start w:val="1"/>
+      <w:numFmt w:val="lowerRoman"/>
+      <w:lvlText w:val="%3."/>
+      <w:lvlJc w:val="right"/>
+      <w:pPr>
+        <w:ind w:left="2160" w:hanging="180"/>
+      </w:pPr>
+    </w:lvl>
+    <w:lvl w:ilvl="3" w:tplc="0409000F" w:tentative="1">
+      <w:start w:val="1"/>
+      <w:numFmt w:val="decimal"/>
+      <w:lvlText w:val="%4."/>
+      <w:lvlJc w:val="left"/>
+      <w:pPr>
+        <w:ind w:left="2880" w:hanging="360"/>
+      </w:pPr>
+    </w:lvl>
+    <w:lvl w:ilvl="4" w:tplc="04090019" w:tentative="1">
+      <w:start w:val="1"/>
+      <w:numFmt w:val="lowerLetter"/>
+      <w:lvlText w:val="%5."/>
+      <w:lvlJc w:val="left"/>
+      <w:pPr>
+        <w:ind w:left="3600" w:hanging="360"/>
+      </w:pPr>
+    </w:lvl>
+    <w:lvl w:ilvl="5" w:tplc="0409001B" w:tentative="1">
+      <w:start w:val="1"/>
+      <w:numFmt w:val="lowerRoman"/>
+      <w:lvlText w:val="%6."/>
+      <w:lvlJc w:val="right"/>
+      <w:pPr>
+        <w:ind w:left="4320" w:hanging="180"/>
+      </w:pPr>
+    </w:lvl>
+    <w:lvl w:ilvl="6" w:tplc="0409000F" w:tentative="1">
+      <w:start w:val="1"/>
+      <w:numFmt w:val="decimal"/>
+      <w:lvlText w:val="%7."/>
+      <w:lvlJc w:val="left"/>
+      <w:pPr>
+        <w:ind w:left="5040" w:hanging="360"/>
+      </w:pPr>
+    </w:lvl>
+    <w:lvl w:ilvl="7" w:tplc="04090019" w:tentative="1">
+      <w:start w:val="1"/>
+      <w:numFmt w:val="lowerLetter"/>
+      <w:lvlText w:val="%8."/>
+      <w:lvlJc w:val="left"/>
+      <w:pPr>
+        <w:ind w:left="5760" w:hanging="360"/>
+      </w:pPr>
+    </w:lvl>
+    <w:lvl w:ilvl="8" w:tplc="0409001B" w:tentative="1">
+      <w:start w:val="1"/>
+      <w:numFmt w:val="lowerRoman"/>
+      <w:lvlText w:val="%9."/>
+      <w:lvlJc w:val="right"/>
+      <w:pPr>
+        <w:ind w:left="6480" w:hanging="180"/>
+      </w:pPr>
+    </w:lvl>
+  </w:abstractNum>
+  <w:abstractNum w:abstractNumId="30" w15:restartNumberingAfterBreak="0">
     <w:nsid w:val="7A112E31"/>
     <w:multiLevelType w:val="hybridMultilevel"/>
     <w:tmpl w:val="AFFCC402"/>
@@ -18262,94 +19725,76 @@
     </w:lvl>
   </w:abstractNum>
   <w:num w:numId="1" w16cid:durableId="570627146">
-    <w:abstractNumId w:val="1"/>
+    <w:abstractNumId w:val="2"/>
   </w:num>
   <w:num w:numId="2" w16cid:durableId="589042764">
+    <w:abstractNumId w:val="23"/>
+  </w:num>
+  <w:num w:numId="3" w16cid:durableId="866673613">
+    <w:abstractNumId w:val="6"/>
+  </w:num>
+  <w:num w:numId="4" w16cid:durableId="1873150209">
+    <w:abstractNumId w:val="11"/>
+  </w:num>
+  <w:num w:numId="5" w16cid:durableId="1823043918">
+    <w:abstractNumId w:val="8"/>
+  </w:num>
+  <w:num w:numId="6" w16cid:durableId="874001484">
+    <w:abstractNumId w:val="20"/>
+  </w:num>
+  <w:num w:numId="7" w16cid:durableId="716202939">
+    <w:abstractNumId w:val="19"/>
+  </w:num>
+  <w:num w:numId="8" w16cid:durableId="515076061">
+    <w:abstractNumId w:val="15"/>
+  </w:num>
+  <w:num w:numId="9" w16cid:durableId="1916160703">
+    <w:abstractNumId w:val="18"/>
+  </w:num>
+  <w:num w:numId="10" w16cid:durableId="1211770073">
     <w:abstractNumId w:val="22"/>
   </w:num>
-  <w:num w:numId="3" w16cid:durableId="866673613">
-    <w:abstractNumId w:val="5"/>
+  <w:num w:numId="11" w16cid:durableId="221209465">
+    <w:abstractNumId w:val="27"/>
   </w:num>
-  <w:num w:numId="4" w16cid:durableId="1873150209">
-    <w:abstractNumId w:val="10"/>
+  <w:num w:numId="12" w16cid:durableId="18822184">
+    <w:abstractNumId w:val="16"/>
   </w:num>
-  <w:num w:numId="5" w16cid:durableId="1823043918">
-    <w:abstractNumId w:val="7"/>
+  <w:num w:numId="13" w16cid:durableId="376859933">
+    <w:abstractNumId w:val="13"/>
   </w:num>
-  <w:num w:numId="6" w16cid:durableId="874001484">
-    <w:abstractNumId w:val="19"/>
+  <w:num w:numId="14" w16cid:durableId="997341401">
+    <w:abstractNumId w:val="12"/>
   </w:num>
-  <w:num w:numId="7" w16cid:durableId="716202939">
-    <w:abstractNumId w:val="18"/>
+  <w:num w:numId="15" w16cid:durableId="1889030932">
+    <w:abstractNumId w:val="28"/>
   </w:num>
-  <w:num w:numId="8" w16cid:durableId="515076061">
-    <w:abstractNumId w:val="14"/>
-  </w:num>
-  <w:num w:numId="9" w16cid:durableId="1916160703">
-    <w:abstractNumId w:val="17"/>
-  </w:num>
-  <w:num w:numId="10" w16cid:durableId="1211770073">
+  <w:num w:numId="16" w16cid:durableId="1857648289">
     <w:abstractNumId w:val="21"/>
   </w:num>
-  <w:num w:numId="11" w16cid:durableId="221209465">
-    <w:abstractNumId w:val="26"/>
-  </w:num>
-  <w:num w:numId="12" w16cid:durableId="18822184">
-    <w:abstractNumId w:val="15"/>
-  </w:num>
-  <w:num w:numId="13" w16cid:durableId="376859933">
-    <w:abstractNumId w:val="12"/>
-  </w:num>
-  <w:num w:numId="14" w16cid:durableId="997341401">
-    <w:abstractNumId w:val="11"/>
-  </w:num>
-  <w:num w:numId="15" w16cid:durableId="1889030932">
-    <w:abstractNumId w:val="27"/>
-  </w:num>
-  <w:num w:numId="16" w16cid:durableId="1857648289">
-    <w:abstractNumId w:val="20"/>
-  </w:num>
   <w:num w:numId="17" w16cid:durableId="2078818468">
-    <w:abstractNumId w:val="3"/>
+    <w:abstractNumId w:val="4"/>
   </w:num>
   <w:num w:numId="18" w16cid:durableId="288052105">
     <w:abstractNumId w:val="0"/>
   </w:num>
   <w:num w:numId="19" w16cid:durableId="895235725">
-    <w:abstractNumId w:val="28"/>
+    <w:abstractNumId w:val="30"/>
   </w:num>
   <w:num w:numId="20" w16cid:durableId="239798390">
-    <w:abstractNumId w:val="16"/>
+    <w:abstractNumId w:val="17"/>
   </w:num>
   <w:num w:numId="21" w16cid:durableId="1697611422">
-    <w:abstractNumId w:val="23"/>
-    <w:lvlOverride w:ilvl="0"/>
-    <w:lvlOverride w:ilvl="1"/>
-    <w:lvlOverride w:ilvl="2"/>
-    <w:lvlOverride w:ilvl="3"/>
-    <w:lvlOverride w:ilvl="4"/>
-    <w:lvlOverride w:ilvl="5"/>
-    <w:lvlOverride w:ilvl="6"/>
-    <w:lvlOverride w:ilvl="7"/>
-    <w:lvlOverride w:ilvl="8"/>
+    <w:abstractNumId w:val="24"/>
   </w:num>
   <w:num w:numId="22" w16cid:durableId="1696077926">
-    <w:abstractNumId w:val="24"/>
-    <w:lvlOverride w:ilvl="0"/>
-    <w:lvlOverride w:ilvl="1"/>
-    <w:lvlOverride w:ilvl="2"/>
-    <w:lvlOverride w:ilvl="3"/>
-    <w:lvlOverride w:ilvl="4"/>
-    <w:lvlOverride w:ilvl="5"/>
-    <w:lvlOverride w:ilvl="6"/>
-    <w:lvlOverride w:ilvl="7"/>
-    <w:lvlOverride w:ilvl="8"/>
+    <w:abstractNumId w:val="25"/>
   </w:num>
   <w:num w:numId="23" w16cid:durableId="457575931">
-    <w:abstractNumId w:val="9"/>
+    <w:abstractNumId w:val="10"/>
   </w:num>
   <w:num w:numId="24" w16cid:durableId="1362823429">
-    <w:abstractNumId w:val="6"/>
+    <w:abstractNumId w:val="7"/>
     <w:lvlOverride w:ilvl="0">
       <w:startOverride w:val="1"/>
     </w:lvlOverride>
@@ -18379,7 +19824,7 @@
     </w:lvlOverride>
   </w:num>
   <w:num w:numId="25" w16cid:durableId="973756341">
-    <w:abstractNumId w:val="25"/>
+    <w:abstractNumId w:val="26"/>
     <w:lvlOverride w:ilvl="0">
       <w:startOverride w:val="1"/>
     </w:lvlOverride>
@@ -18409,7 +19854,7 @@
     </w:lvlOverride>
   </w:num>
   <w:num w:numId="26" w16cid:durableId="307057251">
-    <w:abstractNumId w:val="13"/>
+    <w:abstractNumId w:val="14"/>
     <w:lvlOverride w:ilvl="0">
       <w:startOverride w:val="1"/>
     </w:lvlOverride>
@@ -18439,31 +19884,13 @@
     </w:lvlOverride>
   </w:num>
   <w:num w:numId="27" w16cid:durableId="1631595419">
-    <w:abstractNumId w:val="2"/>
-    <w:lvlOverride w:ilvl="0"/>
-    <w:lvlOverride w:ilvl="1"/>
-    <w:lvlOverride w:ilvl="2"/>
-    <w:lvlOverride w:ilvl="3"/>
-    <w:lvlOverride w:ilvl="4"/>
-    <w:lvlOverride w:ilvl="5"/>
-    <w:lvlOverride w:ilvl="6"/>
-    <w:lvlOverride w:ilvl="7"/>
-    <w:lvlOverride w:ilvl="8"/>
+    <w:abstractNumId w:val="3"/>
   </w:num>
   <w:num w:numId="28" w16cid:durableId="1722245002">
-    <w:abstractNumId w:val="4"/>
-    <w:lvlOverride w:ilvl="0"/>
-    <w:lvlOverride w:ilvl="1"/>
-    <w:lvlOverride w:ilvl="2"/>
-    <w:lvlOverride w:ilvl="3"/>
-    <w:lvlOverride w:ilvl="4"/>
-    <w:lvlOverride w:ilvl="5"/>
-    <w:lvlOverride w:ilvl="6"/>
-    <w:lvlOverride w:ilvl="7"/>
-    <w:lvlOverride w:ilvl="8"/>
+    <w:abstractNumId w:val="5"/>
   </w:num>
   <w:num w:numId="29" w16cid:durableId="520630768">
-    <w:abstractNumId w:val="8"/>
+    <w:abstractNumId w:val="9"/>
     <w:lvlOverride w:ilvl="0">
       <w:startOverride w:val="1"/>
     </w:lvlOverride>
@@ -18491,6 +19918,12 @@
     <w:lvlOverride w:ilvl="8">
       <w:startOverride w:val="1"/>
     </w:lvlOverride>
+  </w:num>
+  <w:num w:numId="30" w16cid:durableId="353263914">
+    <w:abstractNumId w:val="29"/>
+  </w:num>
+  <w:num w:numId="31" w16cid:durableId="738675970">
+    <w:abstractNumId w:val="1"/>
   </w:num>
 </w:numbering>
 </file>
@@ -18895,6 +20328,7 @@
   <w:style w:type="paragraph" w:default="1" w:styleId="Normalny">
     <w:name w:val="Normal"/>
     <w:qFormat/>
+    <w:rsid w:val="00E6278E"/>
     <w:rPr>
       <w:lang w:val="en-US"/>
     </w:rPr>

</xml_diff>

<commit_message>
docs: convergence diagrams partially
</commit_message>
<xml_diff>
--- a/280462 Bartosz Wacławiak - raport.docx
+++ b/280462 Bartosz Wacławiak - raport.docx
@@ -15062,13 +15062,7 @@
         <w:rPr>
           <w:rFonts w:asciiTheme="minorHAnsi" w:hAnsiTheme="minorHAnsi" w:cstheme="minorHAnsi"/>
         </w:rPr>
-        <w:t>In this notebook, K-Fold cross validation was applied with k = 3, which means the datase</w:t>
-      </w:r>
-      <w:r>
-        <w:rPr>
-          <w:rFonts w:asciiTheme="minorHAnsi" w:hAnsiTheme="minorHAnsi" w:cstheme="minorHAnsi"/>
-        </w:rPr>
-        <w:t>t was split into three equally sized folds. The model was trained on two folds and validated on the remaining one, repeating this process three times so that each fold served as the validation set once. This approach helps to reduce the bias associated with random train/test split and provides a more robust estimate of model performance.</w:t>
+        <w:t>In this notebook, K-Fold cross validation was applied with k = 3, which means the dataset was split into three equally sized folds. The model was trained on two folds and validated on the remaining one, repeating this process three times so that each fold served as the validation set once. This approach helps to reduce the bias associated with random train/test split and provides a more robust estimate of model performance.</w:t>
       </w:r>
     </w:p>
     <w:p>
@@ -15641,13 +15635,7 @@
               <w:rPr>
                 <w:rFonts w:asciiTheme="minorHAnsi" w:hAnsiTheme="minorHAnsi" w:cstheme="minorHAnsi"/>
               </w:rPr>
-              <w:t>0.7</w:t>
-            </w:r>
-            <w:r>
-              <w:rPr>
-                <w:rFonts w:asciiTheme="minorHAnsi" w:hAnsiTheme="minorHAnsi" w:cstheme="minorHAnsi"/>
-              </w:rPr>
-              <w:t>661</w:t>
+              <w:t>0.7661</w:t>
             </w:r>
           </w:p>
         </w:tc>
@@ -15667,13 +15655,7 @@
               <w:rPr>
                 <w:rFonts w:asciiTheme="minorHAnsi" w:hAnsiTheme="minorHAnsi" w:cstheme="minorHAnsi"/>
               </w:rPr>
-              <w:t>0.7</w:t>
-            </w:r>
-            <w:r>
-              <w:rPr>
-                <w:rFonts w:asciiTheme="minorHAnsi" w:hAnsiTheme="minorHAnsi" w:cstheme="minorHAnsi"/>
-              </w:rPr>
-              <w:t>539</w:t>
+              <w:t>0.7539</w:t>
             </w:r>
           </w:p>
         </w:tc>
@@ -15693,13 +15675,7 @@
               <w:rPr>
                 <w:rFonts w:asciiTheme="minorHAnsi" w:hAnsiTheme="minorHAnsi" w:cstheme="minorHAnsi"/>
               </w:rPr>
-              <w:t>0.7</w:t>
-            </w:r>
-            <w:r>
-              <w:rPr>
-                <w:rFonts w:asciiTheme="minorHAnsi" w:hAnsiTheme="minorHAnsi" w:cstheme="minorHAnsi"/>
-              </w:rPr>
-              <w:t>741</w:t>
+              <w:t>0.7741</w:t>
             </w:r>
           </w:p>
         </w:tc>
@@ -15745,13 +15721,7 @@
               <w:rPr>
                 <w:rFonts w:asciiTheme="minorHAnsi" w:hAnsiTheme="minorHAnsi" w:cstheme="minorHAnsi"/>
               </w:rPr>
-              <w:t>0.7</w:t>
-            </w:r>
-            <w:r>
-              <w:rPr>
-                <w:rFonts w:asciiTheme="minorHAnsi" w:hAnsiTheme="minorHAnsi" w:cstheme="minorHAnsi"/>
-              </w:rPr>
-              <w:t>461</w:t>
+              <w:t>0.7461</w:t>
             </w:r>
           </w:p>
         </w:tc>
@@ -15771,13 +15741,7 @@
               <w:rPr>
                 <w:rFonts w:asciiTheme="minorHAnsi" w:hAnsiTheme="minorHAnsi" w:cstheme="minorHAnsi"/>
               </w:rPr>
-              <w:t>0.7</w:t>
-            </w:r>
-            <w:r>
-              <w:rPr>
-                <w:rFonts w:asciiTheme="minorHAnsi" w:hAnsiTheme="minorHAnsi" w:cstheme="minorHAnsi"/>
-              </w:rPr>
-              <w:t>317</w:t>
+              <w:t>0.7317</w:t>
             </w:r>
           </w:p>
         </w:tc>
@@ -15797,13 +15761,7 @@
               <w:rPr>
                 <w:rFonts w:asciiTheme="minorHAnsi" w:hAnsiTheme="minorHAnsi" w:cstheme="minorHAnsi"/>
               </w:rPr>
-              <w:t>0.7</w:t>
-            </w:r>
-            <w:r>
-              <w:rPr>
-                <w:rFonts w:asciiTheme="minorHAnsi" w:hAnsiTheme="minorHAnsi" w:cstheme="minorHAnsi"/>
-              </w:rPr>
-              <w:t>552</w:t>
+              <w:t>0.7552</w:t>
             </w:r>
           </w:p>
         </w:tc>
@@ -15849,13 +15807,7 @@
               <w:rPr>
                 <w:rFonts w:asciiTheme="minorHAnsi" w:hAnsiTheme="minorHAnsi" w:cstheme="minorHAnsi"/>
               </w:rPr>
-              <w:t>0.7</w:t>
-            </w:r>
-            <w:r>
-              <w:rPr>
-                <w:rFonts w:asciiTheme="minorHAnsi" w:hAnsiTheme="minorHAnsi" w:cstheme="minorHAnsi"/>
-              </w:rPr>
-              <w:t>661</w:t>
+              <w:t>0.7661</w:t>
             </w:r>
           </w:p>
         </w:tc>
@@ -15875,13 +15827,7 @@
               <w:rPr>
                 <w:rFonts w:asciiTheme="minorHAnsi" w:hAnsiTheme="minorHAnsi" w:cstheme="minorHAnsi"/>
               </w:rPr>
-              <w:t>0.7</w:t>
-            </w:r>
-            <w:r>
-              <w:rPr>
-                <w:rFonts w:asciiTheme="minorHAnsi" w:hAnsiTheme="minorHAnsi" w:cstheme="minorHAnsi"/>
-              </w:rPr>
-              <w:t>539</w:t>
+              <w:t>0.7539</w:t>
             </w:r>
           </w:p>
         </w:tc>
@@ -15901,13 +15847,7 @@
               <w:rPr>
                 <w:rFonts w:asciiTheme="minorHAnsi" w:hAnsiTheme="minorHAnsi" w:cstheme="minorHAnsi"/>
               </w:rPr>
-              <w:t>0.7</w:t>
-            </w:r>
-            <w:r>
-              <w:rPr>
-                <w:rFonts w:asciiTheme="minorHAnsi" w:hAnsiTheme="minorHAnsi" w:cstheme="minorHAnsi"/>
-              </w:rPr>
-              <w:t>741</w:t>
+              <w:t>0.7741</w:t>
             </w:r>
           </w:p>
         </w:tc>
@@ -16064,7 +16004,6 @@
           <w:szCs w:val="28"/>
         </w:rPr>
       </w:pPr>
-      <w:proofErr w:type="spellStart"/>
       <w:r>
         <w:rPr>
           <w:rFonts w:asciiTheme="minorHAnsi" w:hAnsiTheme="minorHAnsi" w:cstheme="minorHAnsi"/>
@@ -16074,19 +16013,901 @@
           <w:szCs w:val="28"/>
         </w:rPr>
         <w:lastRenderedPageBreak/>
-        <w:t>Fd</w:t>
-      </w:r>
-      <w:proofErr w:type="spellEnd"/>
-    </w:p>
-    <w:p>
-      <w:pPr>
-        <w:pStyle w:val="Akapitzlist"/>
-        <w:rPr>
-          <w:rFonts w:cstheme="minorHAnsi"/>
+        <w:t>Convergence diagrams</w:t>
+      </w:r>
+    </w:p>
+    <w:p>
+      <w:pPr>
+        <w:pStyle w:val="NormalnyWeb"/>
+        <w:ind w:left="720"/>
+        <w:jc w:val="both"/>
+        <w:rPr>
+          <w:rFonts w:asciiTheme="minorHAnsi" w:hAnsiTheme="minorHAnsi" w:cstheme="minorHAnsi"/>
+        </w:rPr>
+      </w:pPr>
+      <w:r>
+        <w:rPr>
+          <w:rFonts w:asciiTheme="minorHAnsi" w:hAnsiTheme="minorHAnsi" w:cstheme="minorHAnsi"/>
+        </w:rPr>
+        <w:t xml:space="preserve">Convergence diagrams </w:t>
+      </w:r>
+      <w:r>
+        <w:rPr>
+          <w:rFonts w:asciiTheme="minorHAnsi" w:hAnsiTheme="minorHAnsi" w:cstheme="minorHAnsi"/>
+        </w:rPr>
+        <w:t xml:space="preserve">provide a clear visualization of the mode’s learning process by tracking the value of the loss function across training iterations. They offer valuable insight into how effectively the model is optimizing and help identify key moments such as convergence or </w:t>
+      </w:r>
+      <w:r>
+        <w:rPr>
+          <w:rFonts w:asciiTheme="minorHAnsi" w:hAnsiTheme="minorHAnsi" w:cstheme="minorHAnsi"/>
+        </w:rPr>
+        <w:t>the onset of overfitting.</w:t>
+      </w:r>
+      <w:r>
+        <w:rPr>
+          <w:rFonts w:asciiTheme="minorHAnsi" w:hAnsiTheme="minorHAnsi" w:cstheme="minorHAnsi"/>
+        </w:rPr>
+        <w:t xml:space="preserve"> </w:t>
+      </w:r>
+    </w:p>
+    <w:p>
+      <w:pPr>
+        <w:pStyle w:val="NormalnyWeb"/>
+        <w:ind w:left="720"/>
+        <w:jc w:val="both"/>
+        <w:rPr>
+          <w:rFonts w:asciiTheme="minorHAnsi" w:hAnsiTheme="minorHAnsi" w:cstheme="minorHAnsi"/>
           <w:b/>
           <w:bCs/>
-          <w:sz w:val="28"/>
-          <w:szCs w:val="28"/>
+        </w:rPr>
+      </w:pPr>
+      <w:r>
+        <w:rPr>
+          <w:rFonts w:asciiTheme="minorHAnsi" w:hAnsiTheme="minorHAnsi" w:cstheme="minorHAnsi"/>
+          <w:b/>
+          <w:bCs/>
+        </w:rPr>
+        <w:t>The convergence plots for various sets of features</w:t>
+      </w:r>
+    </w:p>
+    <w:p>
+      <w:pPr>
+        <w:pStyle w:val="NormalnyWeb"/>
+        <w:numPr>
+          <w:ilvl w:val="0"/>
+          <w:numId w:val="33"/>
+        </w:numPr>
+        <w:jc w:val="both"/>
+        <w:rPr>
+          <w:rFonts w:asciiTheme="minorHAnsi" w:hAnsiTheme="minorHAnsi" w:cstheme="minorHAnsi"/>
+        </w:rPr>
+      </w:pPr>
+      <w:r>
+        <w:rPr>
+          <w:rFonts w:asciiTheme="minorHAnsi" w:hAnsiTheme="minorHAnsi" w:cstheme="minorHAnsi"/>
+        </w:rPr>
+        <w:t>All features</w:t>
+      </w:r>
+    </w:p>
+    <w:p>
+      <w:pPr>
+        <w:pStyle w:val="NormalnyWeb"/>
+        <w:numPr>
+          <w:ilvl w:val="0"/>
+          <w:numId w:val="33"/>
+        </w:numPr>
+        <w:jc w:val="both"/>
+        <w:rPr>
+          <w:rFonts w:asciiTheme="minorHAnsi" w:hAnsiTheme="minorHAnsi" w:cstheme="minorHAnsi"/>
+        </w:rPr>
+      </w:pPr>
+      <w:r>
+        <w:rPr>
+          <w:rFonts w:asciiTheme="minorHAnsi" w:hAnsiTheme="minorHAnsi" w:cstheme="minorHAnsi"/>
+        </w:rPr>
+        <w:t>Reduced features</w:t>
+      </w:r>
+    </w:p>
+    <w:p>
+      <w:pPr>
+        <w:pStyle w:val="NormalnyWeb"/>
+        <w:numPr>
+          <w:ilvl w:val="0"/>
+          <w:numId w:val="34"/>
+        </w:numPr>
+        <w:jc w:val="both"/>
+        <w:rPr>
+          <w:rFonts w:asciiTheme="minorHAnsi" w:hAnsiTheme="minorHAnsi" w:cstheme="minorHAnsi"/>
+        </w:rPr>
+      </w:pPr>
+      <w:r>
+        <w:rPr>
+          <w:rFonts w:asciiTheme="minorHAnsi" w:hAnsiTheme="minorHAnsi" w:cstheme="minorHAnsi"/>
+        </w:rPr>
+        <w:t>Age at enrollment</w:t>
+      </w:r>
+    </w:p>
+    <w:p>
+      <w:pPr>
+        <w:pStyle w:val="NormalnyWeb"/>
+        <w:numPr>
+          <w:ilvl w:val="0"/>
+          <w:numId w:val="34"/>
+        </w:numPr>
+        <w:jc w:val="both"/>
+        <w:rPr>
+          <w:rFonts w:asciiTheme="minorHAnsi" w:hAnsiTheme="minorHAnsi" w:cstheme="minorHAnsi"/>
+        </w:rPr>
+      </w:pPr>
+      <w:r>
+        <w:rPr>
+          <w:rFonts w:asciiTheme="minorHAnsi" w:hAnsiTheme="minorHAnsi" w:cstheme="minorHAnsi"/>
+        </w:rPr>
+        <w:t>GDP</w:t>
+      </w:r>
+    </w:p>
+    <w:p>
+      <w:pPr>
+        <w:pStyle w:val="NormalnyWeb"/>
+        <w:numPr>
+          <w:ilvl w:val="0"/>
+          <w:numId w:val="34"/>
+        </w:numPr>
+        <w:jc w:val="both"/>
+        <w:rPr>
+          <w:rFonts w:asciiTheme="minorHAnsi" w:hAnsiTheme="minorHAnsi" w:cstheme="minorHAnsi"/>
+        </w:rPr>
+      </w:pPr>
+      <w:r>
+        <w:rPr>
+          <w:rFonts w:asciiTheme="minorHAnsi" w:hAnsiTheme="minorHAnsi" w:cstheme="minorHAnsi"/>
+        </w:rPr>
+        <w:t>Unemployment rate</w:t>
+      </w:r>
+    </w:p>
+    <w:p>
+      <w:pPr>
+        <w:pStyle w:val="NormalnyWeb"/>
+        <w:numPr>
+          <w:ilvl w:val="0"/>
+          <w:numId w:val="34"/>
+        </w:numPr>
+        <w:jc w:val="both"/>
+        <w:rPr>
+          <w:rFonts w:asciiTheme="minorHAnsi" w:hAnsiTheme="minorHAnsi" w:cstheme="minorHAnsi"/>
+        </w:rPr>
+      </w:pPr>
+      <w:r>
+        <w:rPr>
+          <w:rFonts w:asciiTheme="minorHAnsi" w:hAnsiTheme="minorHAnsi" w:cstheme="minorHAnsi"/>
+        </w:rPr>
+        <w:t>Inflation rate</w:t>
+      </w:r>
+    </w:p>
+    <w:p>
+      <w:pPr>
+        <w:pStyle w:val="NormalnyWeb"/>
+        <w:numPr>
+          <w:ilvl w:val="0"/>
+          <w:numId w:val="34"/>
+        </w:numPr>
+        <w:jc w:val="both"/>
+        <w:rPr>
+          <w:rFonts w:asciiTheme="minorHAnsi" w:hAnsiTheme="minorHAnsi" w:cstheme="minorHAnsi"/>
+        </w:rPr>
+      </w:pPr>
+      <w:r>
+        <w:rPr>
+          <w:rFonts w:asciiTheme="minorHAnsi" w:hAnsiTheme="minorHAnsi" w:cstheme="minorHAnsi"/>
+        </w:rPr>
+        <w:t xml:space="preserve">Curricular units 1st </w:t>
+      </w:r>
+      <w:proofErr w:type="spellStart"/>
+      <w:r>
+        <w:rPr>
+          <w:rFonts w:asciiTheme="minorHAnsi" w:hAnsiTheme="minorHAnsi" w:cstheme="minorHAnsi"/>
+        </w:rPr>
+        <w:t>sem</w:t>
+      </w:r>
+      <w:proofErr w:type="spellEnd"/>
+      <w:r>
+        <w:rPr>
+          <w:rFonts w:asciiTheme="minorHAnsi" w:hAnsiTheme="minorHAnsi" w:cstheme="minorHAnsi"/>
+        </w:rPr>
+        <w:t xml:space="preserve"> (approved)</w:t>
+      </w:r>
+    </w:p>
+    <w:p>
+      <w:pPr>
+        <w:pStyle w:val="NormalnyWeb"/>
+        <w:numPr>
+          <w:ilvl w:val="0"/>
+          <w:numId w:val="34"/>
+        </w:numPr>
+        <w:jc w:val="both"/>
+        <w:rPr>
+          <w:rFonts w:asciiTheme="minorHAnsi" w:hAnsiTheme="minorHAnsi" w:cstheme="minorHAnsi"/>
+        </w:rPr>
+      </w:pPr>
+      <w:r>
+        <w:rPr>
+          <w:rFonts w:asciiTheme="minorHAnsi" w:hAnsiTheme="minorHAnsi" w:cstheme="minorHAnsi"/>
+        </w:rPr>
+        <w:t xml:space="preserve">Curricular units 1st </w:t>
+      </w:r>
+      <w:proofErr w:type="spellStart"/>
+      <w:r>
+        <w:rPr>
+          <w:rFonts w:asciiTheme="minorHAnsi" w:hAnsiTheme="minorHAnsi" w:cstheme="minorHAnsi"/>
+        </w:rPr>
+        <w:t>sem</w:t>
+      </w:r>
+      <w:proofErr w:type="spellEnd"/>
+      <w:r>
+        <w:rPr>
+          <w:rFonts w:asciiTheme="minorHAnsi" w:hAnsiTheme="minorHAnsi" w:cstheme="minorHAnsi"/>
+        </w:rPr>
+        <w:t xml:space="preserve"> (grade)</w:t>
+      </w:r>
+    </w:p>
+    <w:p>
+      <w:pPr>
+        <w:pStyle w:val="NormalnyWeb"/>
+        <w:numPr>
+          <w:ilvl w:val="0"/>
+          <w:numId w:val="34"/>
+        </w:numPr>
+        <w:jc w:val="both"/>
+        <w:rPr>
+          <w:rFonts w:asciiTheme="minorHAnsi" w:hAnsiTheme="minorHAnsi" w:cstheme="minorHAnsi"/>
+        </w:rPr>
+      </w:pPr>
+      <w:r>
+        <w:rPr>
+          <w:rFonts w:asciiTheme="minorHAnsi" w:hAnsiTheme="minorHAnsi" w:cstheme="minorHAnsi"/>
+        </w:rPr>
+        <w:t>Admission grade</w:t>
+      </w:r>
+    </w:p>
+    <w:p>
+      <w:pPr>
+        <w:pStyle w:val="NormalnyWeb"/>
+        <w:numPr>
+          <w:ilvl w:val="0"/>
+          <w:numId w:val="34"/>
+        </w:numPr>
+        <w:jc w:val="both"/>
+        <w:rPr>
+          <w:rFonts w:asciiTheme="minorHAnsi" w:hAnsiTheme="minorHAnsi" w:cstheme="minorHAnsi"/>
+        </w:rPr>
+      </w:pPr>
+      <w:r>
+        <w:rPr>
+          <w:rFonts w:asciiTheme="minorHAnsi" w:hAnsiTheme="minorHAnsi" w:cstheme="minorHAnsi"/>
+        </w:rPr>
+        <w:t>Previous qualification (grade)</w:t>
+      </w:r>
+    </w:p>
+    <w:p>
+      <w:pPr>
+        <w:pStyle w:val="NormalnyWeb"/>
+        <w:numPr>
+          <w:ilvl w:val="0"/>
+          <w:numId w:val="34"/>
+        </w:numPr>
+        <w:jc w:val="both"/>
+        <w:rPr>
+          <w:rFonts w:asciiTheme="minorHAnsi" w:hAnsiTheme="minorHAnsi" w:cstheme="minorHAnsi"/>
+        </w:rPr>
+      </w:pPr>
+      <w:r>
+        <w:rPr>
+          <w:rFonts w:asciiTheme="minorHAnsi" w:hAnsiTheme="minorHAnsi" w:cstheme="minorHAnsi"/>
+        </w:rPr>
+        <w:t>Marital status</w:t>
+      </w:r>
+    </w:p>
+    <w:p>
+      <w:pPr>
+        <w:pStyle w:val="NormalnyWeb"/>
+        <w:numPr>
+          <w:ilvl w:val="0"/>
+          <w:numId w:val="34"/>
+        </w:numPr>
+        <w:jc w:val="both"/>
+        <w:rPr>
+          <w:rFonts w:asciiTheme="minorHAnsi" w:hAnsiTheme="minorHAnsi" w:cstheme="minorHAnsi"/>
+        </w:rPr>
+      </w:pPr>
+      <w:r>
+        <w:rPr>
+          <w:rFonts w:asciiTheme="minorHAnsi" w:hAnsiTheme="minorHAnsi" w:cstheme="minorHAnsi"/>
+        </w:rPr>
+        <w:t>Application mode</w:t>
+      </w:r>
+    </w:p>
+    <w:p>
+      <w:pPr>
+        <w:pStyle w:val="NormalnyWeb"/>
+        <w:numPr>
+          <w:ilvl w:val="0"/>
+          <w:numId w:val="34"/>
+        </w:numPr>
+        <w:jc w:val="both"/>
+        <w:rPr>
+          <w:rFonts w:asciiTheme="minorHAnsi" w:hAnsiTheme="minorHAnsi" w:cstheme="minorHAnsi"/>
+        </w:rPr>
+      </w:pPr>
+      <w:r>
+        <w:rPr>
+          <w:rFonts w:asciiTheme="minorHAnsi" w:hAnsiTheme="minorHAnsi" w:cstheme="minorHAnsi"/>
+        </w:rPr>
+        <w:t>Application order</w:t>
+      </w:r>
+    </w:p>
+    <w:p>
+      <w:pPr>
+        <w:pStyle w:val="NormalnyWeb"/>
+        <w:numPr>
+          <w:ilvl w:val="0"/>
+          <w:numId w:val="34"/>
+        </w:numPr>
+        <w:jc w:val="both"/>
+        <w:rPr>
+          <w:rFonts w:asciiTheme="minorHAnsi" w:hAnsiTheme="minorHAnsi" w:cstheme="minorHAnsi"/>
+        </w:rPr>
+      </w:pPr>
+      <w:r>
+        <w:rPr>
+          <w:rFonts w:asciiTheme="minorHAnsi" w:hAnsiTheme="minorHAnsi" w:cstheme="minorHAnsi"/>
+        </w:rPr>
+        <w:t>Daytime/evening attendance</w:t>
+      </w:r>
+    </w:p>
+    <w:p>
+      <w:pPr>
+        <w:pStyle w:val="NormalnyWeb"/>
+        <w:numPr>
+          <w:ilvl w:val="0"/>
+          <w:numId w:val="34"/>
+        </w:numPr>
+        <w:jc w:val="both"/>
+        <w:rPr>
+          <w:rFonts w:asciiTheme="minorHAnsi" w:hAnsiTheme="minorHAnsi" w:cstheme="minorHAnsi"/>
+        </w:rPr>
+      </w:pPr>
+      <w:r>
+        <w:rPr>
+          <w:rFonts w:asciiTheme="minorHAnsi" w:hAnsiTheme="minorHAnsi" w:cstheme="minorHAnsi"/>
+        </w:rPr>
+        <w:t>Displaced</w:t>
+      </w:r>
+    </w:p>
+    <w:p>
+      <w:pPr>
+        <w:pStyle w:val="NormalnyWeb"/>
+        <w:numPr>
+          <w:ilvl w:val="0"/>
+          <w:numId w:val="34"/>
+        </w:numPr>
+        <w:jc w:val="both"/>
+        <w:rPr>
+          <w:rFonts w:asciiTheme="minorHAnsi" w:hAnsiTheme="minorHAnsi" w:cstheme="minorHAnsi"/>
+        </w:rPr>
+      </w:pPr>
+      <w:r>
+        <w:rPr>
+          <w:rFonts w:asciiTheme="minorHAnsi" w:hAnsiTheme="minorHAnsi" w:cstheme="minorHAnsi"/>
+        </w:rPr>
+        <w:t>Debtor</w:t>
+      </w:r>
+    </w:p>
+    <w:p>
+      <w:pPr>
+        <w:pStyle w:val="NormalnyWeb"/>
+        <w:numPr>
+          <w:ilvl w:val="0"/>
+          <w:numId w:val="34"/>
+        </w:numPr>
+        <w:jc w:val="both"/>
+        <w:rPr>
+          <w:rFonts w:asciiTheme="minorHAnsi" w:hAnsiTheme="minorHAnsi" w:cstheme="minorHAnsi"/>
+        </w:rPr>
+      </w:pPr>
+      <w:r>
+        <w:rPr>
+          <w:rFonts w:asciiTheme="minorHAnsi" w:hAnsiTheme="minorHAnsi" w:cstheme="minorHAnsi"/>
+        </w:rPr>
+        <w:t>Scholarship holder</w:t>
+      </w:r>
+    </w:p>
+    <w:p>
+      <w:pPr>
+        <w:pStyle w:val="NormalnyWeb"/>
+        <w:numPr>
+          <w:ilvl w:val="0"/>
+          <w:numId w:val="34"/>
+        </w:numPr>
+        <w:jc w:val="both"/>
+        <w:rPr>
+          <w:rFonts w:asciiTheme="minorHAnsi" w:hAnsiTheme="minorHAnsi" w:cstheme="minorHAnsi"/>
+        </w:rPr>
+      </w:pPr>
+      <w:r>
+        <w:rPr>
+          <w:rFonts w:asciiTheme="minorHAnsi" w:hAnsiTheme="minorHAnsi" w:cstheme="minorHAnsi"/>
+        </w:rPr>
+        <w:t>Gender</w:t>
+      </w:r>
+    </w:p>
+    <w:p>
+      <w:pPr>
+        <w:pStyle w:val="NormalnyWeb"/>
+        <w:numPr>
+          <w:ilvl w:val="0"/>
+          <w:numId w:val="34"/>
+        </w:numPr>
+        <w:jc w:val="both"/>
+        <w:rPr>
+          <w:rFonts w:asciiTheme="minorHAnsi" w:hAnsiTheme="minorHAnsi" w:cstheme="minorHAnsi"/>
+        </w:rPr>
+      </w:pPr>
+      <w:r>
+        <w:rPr>
+          <w:rFonts w:asciiTheme="minorHAnsi" w:hAnsiTheme="minorHAnsi" w:cstheme="minorHAnsi"/>
+        </w:rPr>
+        <w:t>Mother's occupation</w:t>
+      </w:r>
+    </w:p>
+    <w:p>
+      <w:pPr>
+        <w:pStyle w:val="NormalnyWeb"/>
+        <w:numPr>
+          <w:ilvl w:val="0"/>
+          <w:numId w:val="34"/>
+        </w:numPr>
+        <w:jc w:val="both"/>
+        <w:rPr>
+          <w:rFonts w:asciiTheme="minorHAnsi" w:hAnsiTheme="minorHAnsi" w:cstheme="minorHAnsi"/>
+        </w:rPr>
+      </w:pPr>
+      <w:r>
+        <w:rPr>
+          <w:rFonts w:asciiTheme="minorHAnsi" w:hAnsiTheme="minorHAnsi" w:cstheme="minorHAnsi"/>
+        </w:rPr>
+        <w:t>Father's occupation</w:t>
+      </w:r>
+    </w:p>
+    <w:p>
+      <w:pPr>
+        <w:pStyle w:val="NormalnyWeb"/>
+        <w:numPr>
+          <w:ilvl w:val="0"/>
+          <w:numId w:val="34"/>
+        </w:numPr>
+        <w:jc w:val="both"/>
+        <w:rPr>
+          <w:rFonts w:asciiTheme="minorHAnsi" w:hAnsiTheme="minorHAnsi" w:cstheme="minorHAnsi"/>
+        </w:rPr>
+      </w:pPr>
+      <w:r>
+        <w:rPr>
+          <w:rFonts w:asciiTheme="minorHAnsi" w:hAnsiTheme="minorHAnsi" w:cstheme="minorHAnsi"/>
+        </w:rPr>
+        <w:t>Mother's qualification</w:t>
+      </w:r>
+    </w:p>
+    <w:p>
+      <w:pPr>
+        <w:pStyle w:val="NormalnyWeb"/>
+        <w:numPr>
+          <w:ilvl w:val="0"/>
+          <w:numId w:val="34"/>
+        </w:numPr>
+        <w:jc w:val="both"/>
+        <w:rPr>
+          <w:rFonts w:asciiTheme="minorHAnsi" w:hAnsiTheme="minorHAnsi" w:cstheme="minorHAnsi"/>
+        </w:rPr>
+      </w:pPr>
+      <w:r>
+        <w:rPr>
+          <w:rFonts w:asciiTheme="minorHAnsi" w:hAnsiTheme="minorHAnsi" w:cstheme="minorHAnsi"/>
+        </w:rPr>
+        <w:t>Father's qualification</w:t>
+      </w:r>
+    </w:p>
+    <w:p>
+      <w:pPr>
+        <w:pStyle w:val="NormalnyWeb"/>
+        <w:numPr>
+          <w:ilvl w:val="0"/>
+          <w:numId w:val="33"/>
+        </w:numPr>
+        <w:jc w:val="both"/>
+        <w:rPr>
+          <w:rFonts w:asciiTheme="minorHAnsi" w:hAnsiTheme="minorHAnsi" w:cstheme="minorHAnsi"/>
+        </w:rPr>
+      </w:pPr>
+      <w:r>
+        <w:rPr>
+          <w:rFonts w:asciiTheme="minorHAnsi" w:hAnsiTheme="minorHAnsi" w:cstheme="minorHAnsi"/>
+        </w:rPr>
+        <w:t>Economic features</w:t>
+      </w:r>
+    </w:p>
+    <w:p>
+      <w:pPr>
+        <w:pStyle w:val="NormalnyWeb"/>
+        <w:numPr>
+          <w:ilvl w:val="0"/>
+          <w:numId w:val="36"/>
+        </w:numPr>
+        <w:jc w:val="both"/>
+        <w:rPr>
+          <w:rFonts w:asciiTheme="minorHAnsi" w:hAnsiTheme="minorHAnsi" w:cstheme="minorHAnsi"/>
+        </w:rPr>
+      </w:pPr>
+      <w:r>
+        <w:rPr>
+          <w:rFonts w:asciiTheme="minorHAnsi" w:hAnsiTheme="minorHAnsi" w:cstheme="minorHAnsi"/>
+        </w:rPr>
+        <w:t>Age at enrollment</w:t>
+      </w:r>
+    </w:p>
+    <w:p>
+      <w:pPr>
+        <w:pStyle w:val="NormalnyWeb"/>
+        <w:numPr>
+          <w:ilvl w:val="0"/>
+          <w:numId w:val="36"/>
+        </w:numPr>
+        <w:jc w:val="both"/>
+        <w:rPr>
+          <w:rFonts w:asciiTheme="minorHAnsi" w:hAnsiTheme="minorHAnsi" w:cstheme="minorHAnsi"/>
+        </w:rPr>
+      </w:pPr>
+      <w:r>
+        <w:rPr>
+          <w:rFonts w:asciiTheme="minorHAnsi" w:hAnsiTheme="minorHAnsi" w:cstheme="minorHAnsi"/>
+        </w:rPr>
+        <w:t>GDP</w:t>
+      </w:r>
+    </w:p>
+    <w:p>
+      <w:pPr>
+        <w:pStyle w:val="NormalnyWeb"/>
+        <w:numPr>
+          <w:ilvl w:val="0"/>
+          <w:numId w:val="36"/>
+        </w:numPr>
+        <w:jc w:val="both"/>
+        <w:rPr>
+          <w:rFonts w:asciiTheme="minorHAnsi" w:hAnsiTheme="minorHAnsi" w:cstheme="minorHAnsi"/>
+        </w:rPr>
+      </w:pPr>
+      <w:r>
+        <w:rPr>
+          <w:rFonts w:asciiTheme="minorHAnsi" w:hAnsiTheme="minorHAnsi" w:cstheme="minorHAnsi"/>
+        </w:rPr>
+        <w:t>Unemployment rate</w:t>
+      </w:r>
+    </w:p>
+    <w:p>
+      <w:pPr>
+        <w:pStyle w:val="NormalnyWeb"/>
+        <w:numPr>
+          <w:ilvl w:val="0"/>
+          <w:numId w:val="36"/>
+        </w:numPr>
+        <w:jc w:val="both"/>
+        <w:rPr>
+          <w:rFonts w:asciiTheme="minorHAnsi" w:hAnsiTheme="minorHAnsi" w:cstheme="minorHAnsi"/>
+        </w:rPr>
+      </w:pPr>
+      <w:r>
+        <w:rPr>
+          <w:rFonts w:asciiTheme="minorHAnsi" w:hAnsiTheme="minorHAnsi" w:cstheme="minorHAnsi"/>
+        </w:rPr>
+        <w:t>Inflation rate</w:t>
+      </w:r>
+    </w:p>
+    <w:p>
+      <w:pPr>
+        <w:pStyle w:val="NormalnyWeb"/>
+        <w:numPr>
+          <w:ilvl w:val="0"/>
+          <w:numId w:val="36"/>
+        </w:numPr>
+        <w:jc w:val="both"/>
+        <w:rPr>
+          <w:rFonts w:asciiTheme="minorHAnsi" w:hAnsiTheme="minorHAnsi" w:cstheme="minorHAnsi"/>
+        </w:rPr>
+      </w:pPr>
+      <w:r>
+        <w:rPr>
+          <w:rFonts w:asciiTheme="minorHAnsi" w:hAnsiTheme="minorHAnsi" w:cstheme="minorHAnsi"/>
+        </w:rPr>
+        <w:t>Mother’s qualification</w:t>
+      </w:r>
+    </w:p>
+    <w:p>
+      <w:pPr>
+        <w:pStyle w:val="NormalnyWeb"/>
+        <w:numPr>
+          <w:ilvl w:val="0"/>
+          <w:numId w:val="36"/>
+        </w:numPr>
+        <w:jc w:val="both"/>
+        <w:rPr>
+          <w:rFonts w:asciiTheme="minorHAnsi" w:hAnsiTheme="minorHAnsi" w:cstheme="minorHAnsi"/>
+        </w:rPr>
+      </w:pPr>
+      <w:r>
+        <w:rPr>
+          <w:rFonts w:asciiTheme="minorHAnsi" w:hAnsiTheme="minorHAnsi" w:cstheme="minorHAnsi"/>
+        </w:rPr>
+        <w:t>Father’s qualification</w:t>
+      </w:r>
+    </w:p>
+    <w:p>
+      <w:pPr>
+        <w:pStyle w:val="NormalnyWeb"/>
+        <w:numPr>
+          <w:ilvl w:val="0"/>
+          <w:numId w:val="36"/>
+        </w:numPr>
+        <w:jc w:val="both"/>
+        <w:rPr>
+          <w:rFonts w:asciiTheme="minorHAnsi" w:hAnsiTheme="minorHAnsi" w:cstheme="minorHAnsi"/>
+        </w:rPr>
+      </w:pPr>
+      <w:r>
+        <w:rPr>
+          <w:rFonts w:asciiTheme="minorHAnsi" w:hAnsiTheme="minorHAnsi" w:cstheme="minorHAnsi"/>
+        </w:rPr>
+        <w:t>Mother’s occupation</w:t>
+      </w:r>
+    </w:p>
+    <w:p>
+      <w:pPr>
+        <w:pStyle w:val="NormalnyWeb"/>
+        <w:numPr>
+          <w:ilvl w:val="0"/>
+          <w:numId w:val="36"/>
+        </w:numPr>
+        <w:jc w:val="both"/>
+        <w:rPr>
+          <w:rFonts w:asciiTheme="minorHAnsi" w:hAnsiTheme="minorHAnsi" w:cstheme="minorHAnsi"/>
+        </w:rPr>
+      </w:pPr>
+      <w:r>
+        <w:rPr>
+          <w:rFonts w:asciiTheme="minorHAnsi" w:hAnsiTheme="minorHAnsi" w:cstheme="minorHAnsi"/>
+        </w:rPr>
+        <w:t>Father’s occupation</w:t>
+      </w:r>
+    </w:p>
+    <w:p>
+      <w:pPr>
+        <w:pStyle w:val="NormalnyWeb"/>
+        <w:numPr>
+          <w:ilvl w:val="0"/>
+          <w:numId w:val="36"/>
+        </w:numPr>
+        <w:jc w:val="both"/>
+        <w:rPr>
+          <w:rFonts w:asciiTheme="minorHAnsi" w:hAnsiTheme="minorHAnsi" w:cstheme="minorHAnsi"/>
+        </w:rPr>
+      </w:pPr>
+      <w:r>
+        <w:rPr>
+          <w:rFonts w:asciiTheme="minorHAnsi" w:hAnsiTheme="minorHAnsi" w:cstheme="minorHAnsi"/>
+        </w:rPr>
+        <w:t>Debtor</w:t>
+      </w:r>
+    </w:p>
+    <w:p>
+      <w:pPr>
+        <w:pStyle w:val="NormalnyWeb"/>
+        <w:numPr>
+          <w:ilvl w:val="0"/>
+          <w:numId w:val="36"/>
+        </w:numPr>
+        <w:jc w:val="both"/>
+        <w:rPr>
+          <w:rFonts w:asciiTheme="minorHAnsi" w:hAnsiTheme="minorHAnsi" w:cstheme="minorHAnsi"/>
+        </w:rPr>
+      </w:pPr>
+      <w:r>
+        <w:rPr>
+          <w:rFonts w:asciiTheme="minorHAnsi" w:hAnsiTheme="minorHAnsi" w:cstheme="minorHAnsi"/>
+        </w:rPr>
+        <w:t>Scholarship holder</w:t>
+      </w:r>
+    </w:p>
+    <w:p>
+      <w:pPr>
+        <w:pStyle w:val="NormalnyWeb"/>
+        <w:numPr>
+          <w:ilvl w:val="0"/>
+          <w:numId w:val="33"/>
+        </w:numPr>
+        <w:jc w:val="both"/>
+        <w:rPr>
+          <w:rFonts w:asciiTheme="minorHAnsi" w:hAnsiTheme="minorHAnsi" w:cstheme="minorHAnsi"/>
+        </w:rPr>
+      </w:pPr>
+      <w:r>
+        <w:rPr>
+          <w:rFonts w:asciiTheme="minorHAnsi" w:hAnsiTheme="minorHAnsi" w:cstheme="minorHAnsi"/>
+        </w:rPr>
+        <w:lastRenderedPageBreak/>
+        <w:t>Single feature – Age at enrollment</w:t>
+      </w:r>
+    </w:p>
+    <w:p>
+      <w:pPr>
+        <w:pStyle w:val="NormalnyWeb"/>
+        <w:ind w:left="1080"/>
+        <w:jc w:val="both"/>
+        <w:rPr>
+          <w:rFonts w:asciiTheme="minorHAnsi" w:hAnsiTheme="minorHAnsi" w:cstheme="minorHAnsi"/>
+        </w:rPr>
+      </w:pPr>
+    </w:p>
+    <w:p>
+      <w:pPr>
+        <w:pStyle w:val="NormalnyWeb"/>
+        <w:ind w:left="709"/>
+        <w:jc w:val="both"/>
+        <w:rPr>
+          <w:rFonts w:asciiTheme="minorHAnsi" w:hAnsiTheme="minorHAnsi" w:cstheme="minorHAnsi"/>
+        </w:rPr>
+      </w:pPr>
+      <w:r>
+        <w:rPr>
+          <w:rFonts w:asciiTheme="minorHAnsi" w:hAnsiTheme="minorHAnsi" w:cstheme="minorHAnsi"/>
+        </w:rPr>
+        <w:t>A noticeable decline in model accuracy can be observed for both the training and test datasets as the number of features decreases. This suggests that retaining the full set of features is beneficial for achieving optimal model performance.</w:t>
+      </w:r>
+    </w:p>
+    <w:p>
+      <w:pPr>
+        <w:pStyle w:val="NormalnyWeb"/>
+        <w:ind w:left="709"/>
+        <w:jc w:val="both"/>
+        <w:rPr>
+          <w:rFonts w:asciiTheme="minorHAnsi" w:hAnsiTheme="minorHAnsi" w:cstheme="minorHAnsi"/>
+        </w:rPr>
+      </w:pPr>
+    </w:p>
+    <w:p>
+      <w:pPr>
+        <w:pStyle w:val="NormalnyWeb"/>
+        <w:ind w:left="709"/>
+        <w:jc w:val="both"/>
+        <w:rPr>
+          <w:rFonts w:asciiTheme="minorHAnsi" w:hAnsiTheme="minorHAnsi" w:cstheme="minorHAnsi"/>
+          <w:b/>
+          <w:bCs/>
+        </w:rPr>
+      </w:pPr>
+      <w:r>
+        <w:rPr>
+          <w:rFonts w:asciiTheme="minorHAnsi" w:hAnsiTheme="minorHAnsi" w:cstheme="minorHAnsi"/>
+          <w:b/>
+          <w:bCs/>
+        </w:rPr>
+        <w:t>The convergence plots for dimensionality (polynomial features)</w:t>
+      </w:r>
+    </w:p>
+    <w:p>
+      <w:pPr>
+        <w:pStyle w:val="NormalnyWeb"/>
+        <w:numPr>
+          <w:ilvl w:val="0"/>
+          <w:numId w:val="38"/>
+        </w:numPr>
+        <w:jc w:val="both"/>
+        <w:rPr>
+          <w:rFonts w:asciiTheme="minorHAnsi" w:hAnsiTheme="minorHAnsi" w:cstheme="minorHAnsi"/>
+        </w:rPr>
+      </w:pPr>
+      <w:r>
+        <w:rPr>
+          <w:rFonts w:asciiTheme="minorHAnsi" w:hAnsiTheme="minorHAnsi" w:cstheme="minorHAnsi"/>
+        </w:rPr>
+        <w:t>Degree = 1</w:t>
+      </w:r>
+    </w:p>
+    <w:p>
+      <w:pPr>
+        <w:pStyle w:val="NormalnyWeb"/>
+        <w:numPr>
+          <w:ilvl w:val="0"/>
+          <w:numId w:val="38"/>
+        </w:numPr>
+        <w:jc w:val="both"/>
+        <w:rPr>
+          <w:rFonts w:asciiTheme="minorHAnsi" w:hAnsiTheme="minorHAnsi" w:cstheme="minorHAnsi"/>
+        </w:rPr>
+      </w:pPr>
+      <w:r>
+        <w:rPr>
+          <w:rFonts w:asciiTheme="minorHAnsi" w:hAnsiTheme="minorHAnsi" w:cstheme="minorHAnsi"/>
+        </w:rPr>
+        <w:t>Degree = 2</w:t>
+      </w:r>
+    </w:p>
+    <w:p>
+      <w:pPr>
+        <w:pStyle w:val="NormalnyWeb"/>
+        <w:numPr>
+          <w:ilvl w:val="0"/>
+          <w:numId w:val="38"/>
+        </w:numPr>
+        <w:jc w:val="both"/>
+        <w:rPr>
+          <w:rFonts w:asciiTheme="minorHAnsi" w:hAnsiTheme="minorHAnsi" w:cstheme="minorHAnsi"/>
+        </w:rPr>
+      </w:pPr>
+      <w:r>
+        <w:rPr>
+          <w:rFonts w:asciiTheme="minorHAnsi" w:hAnsiTheme="minorHAnsi" w:cstheme="minorHAnsi"/>
+        </w:rPr>
+        <w:t>Degree = 3</w:t>
+      </w:r>
+    </w:p>
+    <w:p>
+      <w:pPr>
+        <w:pStyle w:val="NormalnyWeb"/>
+        <w:numPr>
+          <w:ilvl w:val="0"/>
+          <w:numId w:val="38"/>
+        </w:numPr>
+        <w:jc w:val="both"/>
+        <w:rPr>
+          <w:rFonts w:asciiTheme="minorHAnsi" w:hAnsiTheme="minorHAnsi" w:cstheme="minorHAnsi"/>
+        </w:rPr>
+      </w:pPr>
+      <w:r>
+        <w:rPr>
+          <w:rFonts w:asciiTheme="minorHAnsi" w:hAnsiTheme="minorHAnsi" w:cstheme="minorHAnsi"/>
+        </w:rPr>
+        <w:t>Degree = 4</w:t>
+      </w:r>
+    </w:p>
+    <w:p>
+      <w:pPr>
+        <w:pStyle w:val="NormalnyWeb"/>
+        <w:ind w:left="708"/>
+        <w:jc w:val="both"/>
+        <w:rPr>
+          <w:rFonts w:asciiTheme="minorHAnsi" w:hAnsiTheme="minorHAnsi" w:cstheme="minorHAnsi"/>
+        </w:rPr>
+      </w:pPr>
+      <w:r>
+        <w:rPr>
+          <w:rFonts w:asciiTheme="minorHAnsi" w:hAnsiTheme="minorHAnsi" w:cstheme="minorHAnsi"/>
+        </w:rPr>
+        <w:t xml:space="preserve">We can notice that for our dataset, there is no significant overfitting for degrees 1 2 3. However the training time increases exponentially, therefore I would consider mostly </w:t>
+      </w:r>
+    </w:p>
+    <w:p>
+      <w:pPr>
+        <w:pStyle w:val="NormalnyWeb"/>
+        <w:jc w:val="both"/>
+        <w:rPr>
+          <w:rFonts w:asciiTheme="minorHAnsi" w:hAnsiTheme="minorHAnsi" w:cstheme="minorHAnsi"/>
+        </w:rPr>
+      </w:pPr>
+    </w:p>
+    <w:p>
+      <w:pPr>
+        <w:pStyle w:val="NormalnyWeb"/>
+        <w:jc w:val="both"/>
+        <w:rPr>
+          <w:rFonts w:asciiTheme="minorHAnsi" w:hAnsiTheme="minorHAnsi" w:cstheme="minorHAnsi"/>
         </w:rPr>
       </w:pPr>
     </w:p>
@@ -16634,6 +17455,119 @@
     </w:lvl>
   </w:abstractNum>
   <w:abstractNum w:abstractNumId="3" w15:restartNumberingAfterBreak="0">
+    <w:nsid w:val="092634CD"/>
+    <w:multiLevelType w:val="hybridMultilevel"/>
+    <w:tmpl w:val="D696C728"/>
+    <w:lvl w:ilvl="0" w:tplc="04090001">
+      <w:start w:val="1"/>
+      <w:numFmt w:val="bullet"/>
+      <w:lvlText w:val=""/>
+      <w:lvlJc w:val="left"/>
+      <w:pPr>
+        <w:ind w:left="1800" w:hanging="360"/>
+      </w:pPr>
+      <w:rPr>
+        <w:rFonts w:ascii="Symbol" w:hAnsi="Symbol" w:hint="default"/>
+      </w:rPr>
+    </w:lvl>
+    <w:lvl w:ilvl="1" w:tplc="04090003" w:tentative="1">
+      <w:start w:val="1"/>
+      <w:numFmt w:val="bullet"/>
+      <w:lvlText w:val="o"/>
+      <w:lvlJc w:val="left"/>
+      <w:pPr>
+        <w:ind w:left="2520" w:hanging="360"/>
+      </w:pPr>
+      <w:rPr>
+        <w:rFonts w:ascii="Courier New" w:hAnsi="Courier New" w:cs="Courier New" w:hint="default"/>
+      </w:rPr>
+    </w:lvl>
+    <w:lvl w:ilvl="2" w:tplc="04090005" w:tentative="1">
+      <w:start w:val="1"/>
+      <w:numFmt w:val="bullet"/>
+      <w:lvlText w:val=""/>
+      <w:lvlJc w:val="left"/>
+      <w:pPr>
+        <w:ind w:left="3240" w:hanging="360"/>
+      </w:pPr>
+      <w:rPr>
+        <w:rFonts w:ascii="Wingdings" w:hAnsi="Wingdings" w:hint="default"/>
+      </w:rPr>
+    </w:lvl>
+    <w:lvl w:ilvl="3" w:tplc="04090001" w:tentative="1">
+      <w:start w:val="1"/>
+      <w:numFmt w:val="bullet"/>
+      <w:lvlText w:val=""/>
+      <w:lvlJc w:val="left"/>
+      <w:pPr>
+        <w:ind w:left="3960" w:hanging="360"/>
+      </w:pPr>
+      <w:rPr>
+        <w:rFonts w:ascii="Symbol" w:hAnsi="Symbol" w:hint="default"/>
+      </w:rPr>
+    </w:lvl>
+    <w:lvl w:ilvl="4" w:tplc="04090003" w:tentative="1">
+      <w:start w:val="1"/>
+      <w:numFmt w:val="bullet"/>
+      <w:lvlText w:val="o"/>
+      <w:lvlJc w:val="left"/>
+      <w:pPr>
+        <w:ind w:left="4680" w:hanging="360"/>
+      </w:pPr>
+      <w:rPr>
+        <w:rFonts w:ascii="Courier New" w:hAnsi="Courier New" w:cs="Courier New" w:hint="default"/>
+      </w:rPr>
+    </w:lvl>
+    <w:lvl w:ilvl="5" w:tplc="04090005" w:tentative="1">
+      <w:start w:val="1"/>
+      <w:numFmt w:val="bullet"/>
+      <w:lvlText w:val=""/>
+      <w:lvlJc w:val="left"/>
+      <w:pPr>
+        <w:ind w:left="5400" w:hanging="360"/>
+      </w:pPr>
+      <w:rPr>
+        <w:rFonts w:ascii="Wingdings" w:hAnsi="Wingdings" w:hint="default"/>
+      </w:rPr>
+    </w:lvl>
+    <w:lvl w:ilvl="6" w:tplc="04090001" w:tentative="1">
+      <w:start w:val="1"/>
+      <w:numFmt w:val="bullet"/>
+      <w:lvlText w:val=""/>
+      <w:lvlJc w:val="left"/>
+      <w:pPr>
+        <w:ind w:left="6120" w:hanging="360"/>
+      </w:pPr>
+      <w:rPr>
+        <w:rFonts w:ascii="Symbol" w:hAnsi="Symbol" w:hint="default"/>
+      </w:rPr>
+    </w:lvl>
+    <w:lvl w:ilvl="7" w:tplc="04090003" w:tentative="1">
+      <w:start w:val="1"/>
+      <w:numFmt w:val="bullet"/>
+      <w:lvlText w:val="o"/>
+      <w:lvlJc w:val="left"/>
+      <w:pPr>
+        <w:ind w:left="6840" w:hanging="360"/>
+      </w:pPr>
+      <w:rPr>
+        <w:rFonts w:ascii="Courier New" w:hAnsi="Courier New" w:cs="Courier New" w:hint="default"/>
+      </w:rPr>
+    </w:lvl>
+    <w:lvl w:ilvl="8" w:tplc="04090005" w:tentative="1">
+      <w:start w:val="1"/>
+      <w:numFmt w:val="bullet"/>
+      <w:lvlText w:val=""/>
+      <w:lvlJc w:val="left"/>
+      <w:pPr>
+        <w:ind w:left="7560" w:hanging="360"/>
+      </w:pPr>
+      <w:rPr>
+        <w:rFonts w:ascii="Wingdings" w:hAnsi="Wingdings" w:hint="default"/>
+      </w:rPr>
+    </w:lvl>
+  </w:abstractNum>
+  <w:abstractNum w:abstractNumId="4" w15:restartNumberingAfterBreak="0">
     <w:nsid w:val="0BC36969"/>
     <w:multiLevelType w:val="hybridMultilevel"/>
     <w:tmpl w:val="7B5865EC"/>
@@ -16746,7 +17680,185 @@
       </w:rPr>
     </w:lvl>
   </w:abstractNum>
-  <w:abstractNum w:abstractNumId="4" w15:restartNumberingAfterBreak="0">
+  <w:abstractNum w:abstractNumId="5" w15:restartNumberingAfterBreak="0">
+    <w:nsid w:val="11EE7898"/>
+    <w:multiLevelType w:val="hybridMultilevel"/>
+    <w:tmpl w:val="20AE1FF2"/>
+    <w:lvl w:ilvl="0" w:tplc="CB04D7FA">
+      <w:start w:val="1"/>
+      <w:numFmt w:val="lowerLetter"/>
+      <w:lvlText w:val="%1)"/>
+      <w:lvlJc w:val="left"/>
+      <w:pPr>
+        <w:ind w:left="1069" w:hanging="360"/>
+      </w:pPr>
+      <w:rPr>
+        <w:rFonts w:hint="default"/>
+      </w:rPr>
+    </w:lvl>
+    <w:lvl w:ilvl="1" w:tplc="04090019" w:tentative="1">
+      <w:start w:val="1"/>
+      <w:numFmt w:val="lowerLetter"/>
+      <w:lvlText w:val="%2."/>
+      <w:lvlJc w:val="left"/>
+      <w:pPr>
+        <w:ind w:left="1789" w:hanging="360"/>
+      </w:pPr>
+    </w:lvl>
+    <w:lvl w:ilvl="2" w:tplc="0409001B" w:tentative="1">
+      <w:start w:val="1"/>
+      <w:numFmt w:val="lowerRoman"/>
+      <w:lvlText w:val="%3."/>
+      <w:lvlJc w:val="right"/>
+      <w:pPr>
+        <w:ind w:left="2509" w:hanging="180"/>
+      </w:pPr>
+    </w:lvl>
+    <w:lvl w:ilvl="3" w:tplc="0409000F" w:tentative="1">
+      <w:start w:val="1"/>
+      <w:numFmt w:val="decimal"/>
+      <w:lvlText w:val="%4."/>
+      <w:lvlJc w:val="left"/>
+      <w:pPr>
+        <w:ind w:left="3229" w:hanging="360"/>
+      </w:pPr>
+    </w:lvl>
+    <w:lvl w:ilvl="4" w:tplc="04090019" w:tentative="1">
+      <w:start w:val="1"/>
+      <w:numFmt w:val="lowerLetter"/>
+      <w:lvlText w:val="%5."/>
+      <w:lvlJc w:val="left"/>
+      <w:pPr>
+        <w:ind w:left="3949" w:hanging="360"/>
+      </w:pPr>
+    </w:lvl>
+    <w:lvl w:ilvl="5" w:tplc="0409001B" w:tentative="1">
+      <w:start w:val="1"/>
+      <w:numFmt w:val="lowerRoman"/>
+      <w:lvlText w:val="%6."/>
+      <w:lvlJc w:val="right"/>
+      <w:pPr>
+        <w:ind w:left="4669" w:hanging="180"/>
+      </w:pPr>
+    </w:lvl>
+    <w:lvl w:ilvl="6" w:tplc="0409000F" w:tentative="1">
+      <w:start w:val="1"/>
+      <w:numFmt w:val="decimal"/>
+      <w:lvlText w:val="%7."/>
+      <w:lvlJc w:val="left"/>
+      <w:pPr>
+        <w:ind w:left="5389" w:hanging="360"/>
+      </w:pPr>
+    </w:lvl>
+    <w:lvl w:ilvl="7" w:tplc="04090019" w:tentative="1">
+      <w:start w:val="1"/>
+      <w:numFmt w:val="lowerLetter"/>
+      <w:lvlText w:val="%8."/>
+      <w:lvlJc w:val="left"/>
+      <w:pPr>
+        <w:ind w:left="6109" w:hanging="360"/>
+      </w:pPr>
+    </w:lvl>
+    <w:lvl w:ilvl="8" w:tplc="0409001B" w:tentative="1">
+      <w:start w:val="1"/>
+      <w:numFmt w:val="lowerRoman"/>
+      <w:lvlText w:val="%9."/>
+      <w:lvlJc w:val="right"/>
+      <w:pPr>
+        <w:ind w:left="6829" w:hanging="180"/>
+      </w:pPr>
+    </w:lvl>
+  </w:abstractNum>
+  <w:abstractNum w:abstractNumId="6" w15:restartNumberingAfterBreak="0">
+    <w:nsid w:val="13903913"/>
+    <w:multiLevelType w:val="hybridMultilevel"/>
+    <w:tmpl w:val="ED78BB3A"/>
+    <w:lvl w:ilvl="0" w:tplc="044C2EF6">
+      <w:start w:val="1"/>
+      <w:numFmt w:val="lowerLetter"/>
+      <w:lvlText w:val="%1)"/>
+      <w:lvlJc w:val="left"/>
+      <w:pPr>
+        <w:ind w:left="1080" w:hanging="360"/>
+      </w:pPr>
+      <w:rPr>
+        <w:rFonts w:hint="default"/>
+      </w:rPr>
+    </w:lvl>
+    <w:lvl w:ilvl="1" w:tplc="04090019" w:tentative="1">
+      <w:start w:val="1"/>
+      <w:numFmt w:val="lowerLetter"/>
+      <w:lvlText w:val="%2."/>
+      <w:lvlJc w:val="left"/>
+      <w:pPr>
+        <w:ind w:left="1800" w:hanging="360"/>
+      </w:pPr>
+    </w:lvl>
+    <w:lvl w:ilvl="2" w:tplc="0409001B" w:tentative="1">
+      <w:start w:val="1"/>
+      <w:numFmt w:val="lowerRoman"/>
+      <w:lvlText w:val="%3."/>
+      <w:lvlJc w:val="right"/>
+      <w:pPr>
+        <w:ind w:left="2520" w:hanging="180"/>
+      </w:pPr>
+    </w:lvl>
+    <w:lvl w:ilvl="3" w:tplc="0409000F" w:tentative="1">
+      <w:start w:val="1"/>
+      <w:numFmt w:val="decimal"/>
+      <w:lvlText w:val="%4."/>
+      <w:lvlJc w:val="left"/>
+      <w:pPr>
+        <w:ind w:left="3240" w:hanging="360"/>
+      </w:pPr>
+    </w:lvl>
+    <w:lvl w:ilvl="4" w:tplc="04090019" w:tentative="1">
+      <w:start w:val="1"/>
+      <w:numFmt w:val="lowerLetter"/>
+      <w:lvlText w:val="%5."/>
+      <w:lvlJc w:val="left"/>
+      <w:pPr>
+        <w:ind w:left="3960" w:hanging="360"/>
+      </w:pPr>
+    </w:lvl>
+    <w:lvl w:ilvl="5" w:tplc="0409001B" w:tentative="1">
+      <w:start w:val="1"/>
+      <w:numFmt w:val="lowerRoman"/>
+      <w:lvlText w:val="%6."/>
+      <w:lvlJc w:val="right"/>
+      <w:pPr>
+        <w:ind w:left="4680" w:hanging="180"/>
+      </w:pPr>
+    </w:lvl>
+    <w:lvl w:ilvl="6" w:tplc="0409000F" w:tentative="1">
+      <w:start w:val="1"/>
+      <w:numFmt w:val="decimal"/>
+      <w:lvlText w:val="%7."/>
+      <w:lvlJc w:val="left"/>
+      <w:pPr>
+        <w:ind w:left="5400" w:hanging="360"/>
+      </w:pPr>
+    </w:lvl>
+    <w:lvl w:ilvl="7" w:tplc="04090019" w:tentative="1">
+      <w:start w:val="1"/>
+      <w:numFmt w:val="lowerLetter"/>
+      <w:lvlText w:val="%8."/>
+      <w:lvlJc w:val="left"/>
+      <w:pPr>
+        <w:ind w:left="6120" w:hanging="360"/>
+      </w:pPr>
+    </w:lvl>
+    <w:lvl w:ilvl="8" w:tplc="0409001B" w:tentative="1">
+      <w:start w:val="1"/>
+      <w:numFmt w:val="lowerRoman"/>
+      <w:lvlText w:val="%9."/>
+      <w:lvlJc w:val="right"/>
+      <w:pPr>
+        <w:ind w:left="6840" w:hanging="180"/>
+      </w:pPr>
+    </w:lvl>
+  </w:abstractNum>
+  <w:abstractNum w:abstractNumId="7" w15:restartNumberingAfterBreak="0">
     <w:nsid w:val="141E6AB6"/>
     <w:multiLevelType w:val="hybridMultilevel"/>
     <w:tmpl w:val="45CE4FA4"/>
@@ -16859,7 +17971,7 @@
       </w:rPr>
     </w:lvl>
   </w:abstractNum>
-  <w:abstractNum w:abstractNumId="5" w15:restartNumberingAfterBreak="0">
+  <w:abstractNum w:abstractNumId="8" w15:restartNumberingAfterBreak="0">
     <w:nsid w:val="17C87BC6"/>
     <w:multiLevelType w:val="hybridMultilevel"/>
     <w:tmpl w:val="81AAC986"/>
@@ -16972,7 +18084,7 @@
       </w:rPr>
     </w:lvl>
   </w:abstractNum>
-  <w:abstractNum w:abstractNumId="6" w15:restartNumberingAfterBreak="0">
+  <w:abstractNum w:abstractNumId="9" w15:restartNumberingAfterBreak="0">
     <w:nsid w:val="197E1C33"/>
     <w:multiLevelType w:val="multilevel"/>
     <w:tmpl w:val="FF7AB7F2"/>
@@ -17121,7 +18233,7 @@
       </w:rPr>
     </w:lvl>
   </w:abstractNum>
-  <w:abstractNum w:abstractNumId="7" w15:restartNumberingAfterBreak="0">
+  <w:abstractNum w:abstractNumId="10" w15:restartNumberingAfterBreak="0">
     <w:nsid w:val="1EF674C0"/>
     <w:multiLevelType w:val="hybridMultilevel"/>
     <w:tmpl w:val="B27AA07A"/>
@@ -17207,7 +18319,7 @@
       </w:pPr>
     </w:lvl>
   </w:abstractNum>
-  <w:abstractNum w:abstractNumId="8" w15:restartNumberingAfterBreak="0">
+  <w:abstractNum w:abstractNumId="11" w15:restartNumberingAfterBreak="0">
     <w:nsid w:val="1FCA48AC"/>
     <w:multiLevelType w:val="hybridMultilevel"/>
     <w:tmpl w:val="83CA4568"/>
@@ -17320,7 +18432,7 @@
       </w:rPr>
     </w:lvl>
   </w:abstractNum>
-  <w:abstractNum w:abstractNumId="9" w15:restartNumberingAfterBreak="0">
+  <w:abstractNum w:abstractNumId="12" w15:restartNumberingAfterBreak="0">
     <w:nsid w:val="20E103B0"/>
     <w:multiLevelType w:val="hybridMultilevel"/>
     <w:tmpl w:val="0504EBC4"/>
@@ -17406,7 +18518,7 @@
       </w:pPr>
     </w:lvl>
   </w:abstractNum>
-  <w:abstractNum w:abstractNumId="10" w15:restartNumberingAfterBreak="0">
+  <w:abstractNum w:abstractNumId="13" w15:restartNumberingAfterBreak="0">
     <w:nsid w:val="23407425"/>
     <w:multiLevelType w:val="hybridMultilevel"/>
     <w:tmpl w:val="EFC05F82"/>
@@ -17508,7 +18620,7 @@
       </w:rPr>
     </w:lvl>
   </w:abstractNum>
-  <w:abstractNum w:abstractNumId="11" w15:restartNumberingAfterBreak="0">
+  <w:abstractNum w:abstractNumId="14" w15:restartNumberingAfterBreak="0">
     <w:nsid w:val="277D2F79"/>
     <w:multiLevelType w:val="hybridMultilevel"/>
     <w:tmpl w:val="DDD00268"/>
@@ -17621,7 +18733,7 @@
       </w:rPr>
     </w:lvl>
   </w:abstractNum>
-  <w:abstractNum w:abstractNumId="12" w15:restartNumberingAfterBreak="0">
+  <w:abstractNum w:abstractNumId="15" w15:restartNumberingAfterBreak="0">
     <w:nsid w:val="29B82ED2"/>
     <w:multiLevelType w:val="hybridMultilevel"/>
     <w:tmpl w:val="E7B0DBF0"/>
@@ -17734,7 +18846,7 @@
       </w:rPr>
     </w:lvl>
   </w:abstractNum>
-  <w:abstractNum w:abstractNumId="13" w15:restartNumberingAfterBreak="0">
+  <w:abstractNum w:abstractNumId="16" w15:restartNumberingAfterBreak="0">
     <w:nsid w:val="330501C1"/>
     <w:multiLevelType w:val="hybridMultilevel"/>
     <w:tmpl w:val="D0CE2166"/>
@@ -17847,7 +18959,7 @@
       </w:rPr>
     </w:lvl>
   </w:abstractNum>
-  <w:abstractNum w:abstractNumId="14" w15:restartNumberingAfterBreak="0">
+  <w:abstractNum w:abstractNumId="17" w15:restartNumberingAfterBreak="0">
     <w:nsid w:val="35890192"/>
     <w:multiLevelType w:val="hybridMultilevel"/>
     <w:tmpl w:val="6CCA0790"/>
@@ -17933,7 +19045,7 @@
       </w:pPr>
     </w:lvl>
   </w:abstractNum>
-  <w:abstractNum w:abstractNumId="15" w15:restartNumberingAfterBreak="0">
+  <w:abstractNum w:abstractNumId="18" w15:restartNumberingAfterBreak="0">
     <w:nsid w:val="38071D08"/>
     <w:multiLevelType w:val="hybridMultilevel"/>
     <w:tmpl w:val="C37A9108"/>
@@ -18046,7 +19158,7 @@
       </w:rPr>
     </w:lvl>
   </w:abstractNum>
-  <w:abstractNum w:abstractNumId="16" w15:restartNumberingAfterBreak="0">
+  <w:abstractNum w:abstractNumId="19" w15:restartNumberingAfterBreak="0">
     <w:nsid w:val="39301FD0"/>
     <w:multiLevelType w:val="multilevel"/>
     <w:tmpl w:val="3EBAB71A"/>
@@ -18195,7 +19307,7 @@
       </w:rPr>
     </w:lvl>
   </w:abstractNum>
-  <w:abstractNum w:abstractNumId="17" w15:restartNumberingAfterBreak="0">
+  <w:abstractNum w:abstractNumId="20" w15:restartNumberingAfterBreak="0">
     <w:nsid w:val="3BB30B57"/>
     <w:multiLevelType w:val="hybridMultilevel"/>
     <w:tmpl w:val="951CF4AE"/>
@@ -18308,7 +19420,7 @@
       </w:rPr>
     </w:lvl>
   </w:abstractNum>
-  <w:abstractNum w:abstractNumId="18" w15:restartNumberingAfterBreak="0">
+  <w:abstractNum w:abstractNumId="21" w15:restartNumberingAfterBreak="0">
     <w:nsid w:val="3FBC5C94"/>
     <w:multiLevelType w:val="hybridMultilevel"/>
     <w:tmpl w:val="CA3ABB8E"/>
@@ -18421,7 +19533,7 @@
       </w:rPr>
     </w:lvl>
   </w:abstractNum>
-  <w:abstractNum w:abstractNumId="19" w15:restartNumberingAfterBreak="0">
+  <w:abstractNum w:abstractNumId="22" w15:restartNumberingAfterBreak="0">
     <w:nsid w:val="45BE4222"/>
     <w:multiLevelType w:val="hybridMultilevel"/>
     <w:tmpl w:val="940E617E"/>
@@ -18533,7 +19645,7 @@
       </w:rPr>
     </w:lvl>
   </w:abstractNum>
-  <w:abstractNum w:abstractNumId="20" w15:restartNumberingAfterBreak="0">
+  <w:abstractNum w:abstractNumId="23" w15:restartNumberingAfterBreak="0">
     <w:nsid w:val="46CB1929"/>
     <w:multiLevelType w:val="hybridMultilevel"/>
     <w:tmpl w:val="360CB234"/>
@@ -18645,7 +19757,7 @@
       </w:rPr>
     </w:lvl>
   </w:abstractNum>
-  <w:abstractNum w:abstractNumId="21" w15:restartNumberingAfterBreak="0">
+  <w:abstractNum w:abstractNumId="24" w15:restartNumberingAfterBreak="0">
     <w:nsid w:val="48F51C89"/>
     <w:multiLevelType w:val="hybridMultilevel"/>
     <w:tmpl w:val="D3B2D940"/>
@@ -18758,7 +19870,7 @@
       </w:rPr>
     </w:lvl>
   </w:abstractNum>
-  <w:abstractNum w:abstractNumId="22" w15:restartNumberingAfterBreak="0">
+  <w:abstractNum w:abstractNumId="25" w15:restartNumberingAfterBreak="0">
     <w:nsid w:val="4A7E0655"/>
     <w:multiLevelType w:val="hybridMultilevel"/>
     <w:tmpl w:val="50DC6B98"/>
@@ -18871,7 +19983,7 @@
       </w:rPr>
     </w:lvl>
   </w:abstractNum>
-  <w:abstractNum w:abstractNumId="23" w15:restartNumberingAfterBreak="0">
+  <w:abstractNum w:abstractNumId="26" w15:restartNumberingAfterBreak="0">
     <w:nsid w:val="4C2E4A51"/>
     <w:multiLevelType w:val="hybridMultilevel"/>
     <w:tmpl w:val="ABCAEAD2"/>
@@ -18984,7 +20096,120 @@
       </w:rPr>
     </w:lvl>
   </w:abstractNum>
-  <w:abstractNum w:abstractNumId="24" w15:restartNumberingAfterBreak="0">
+  <w:abstractNum w:abstractNumId="27" w15:restartNumberingAfterBreak="0">
+    <w:nsid w:val="4C4E1133"/>
+    <w:multiLevelType w:val="hybridMultilevel"/>
+    <w:tmpl w:val="F028B488"/>
+    <w:lvl w:ilvl="0" w:tplc="04090001">
+      <w:start w:val="1"/>
+      <w:numFmt w:val="bullet"/>
+      <w:lvlText w:val=""/>
+      <w:lvlJc w:val="left"/>
+      <w:pPr>
+        <w:ind w:left="1800" w:hanging="360"/>
+      </w:pPr>
+      <w:rPr>
+        <w:rFonts w:ascii="Symbol" w:hAnsi="Symbol" w:hint="default"/>
+      </w:rPr>
+    </w:lvl>
+    <w:lvl w:ilvl="1" w:tplc="04090003" w:tentative="1">
+      <w:start w:val="1"/>
+      <w:numFmt w:val="bullet"/>
+      <w:lvlText w:val="o"/>
+      <w:lvlJc w:val="left"/>
+      <w:pPr>
+        <w:ind w:left="2520" w:hanging="360"/>
+      </w:pPr>
+      <w:rPr>
+        <w:rFonts w:ascii="Courier New" w:hAnsi="Courier New" w:cs="Courier New" w:hint="default"/>
+      </w:rPr>
+    </w:lvl>
+    <w:lvl w:ilvl="2" w:tplc="04090005" w:tentative="1">
+      <w:start w:val="1"/>
+      <w:numFmt w:val="bullet"/>
+      <w:lvlText w:val=""/>
+      <w:lvlJc w:val="left"/>
+      <w:pPr>
+        <w:ind w:left="3240" w:hanging="360"/>
+      </w:pPr>
+      <w:rPr>
+        <w:rFonts w:ascii="Wingdings" w:hAnsi="Wingdings" w:hint="default"/>
+      </w:rPr>
+    </w:lvl>
+    <w:lvl w:ilvl="3" w:tplc="04090001" w:tentative="1">
+      <w:start w:val="1"/>
+      <w:numFmt w:val="bullet"/>
+      <w:lvlText w:val=""/>
+      <w:lvlJc w:val="left"/>
+      <w:pPr>
+        <w:ind w:left="3960" w:hanging="360"/>
+      </w:pPr>
+      <w:rPr>
+        <w:rFonts w:ascii="Symbol" w:hAnsi="Symbol" w:hint="default"/>
+      </w:rPr>
+    </w:lvl>
+    <w:lvl w:ilvl="4" w:tplc="04090003" w:tentative="1">
+      <w:start w:val="1"/>
+      <w:numFmt w:val="bullet"/>
+      <w:lvlText w:val="o"/>
+      <w:lvlJc w:val="left"/>
+      <w:pPr>
+        <w:ind w:left="4680" w:hanging="360"/>
+      </w:pPr>
+      <w:rPr>
+        <w:rFonts w:ascii="Courier New" w:hAnsi="Courier New" w:cs="Courier New" w:hint="default"/>
+      </w:rPr>
+    </w:lvl>
+    <w:lvl w:ilvl="5" w:tplc="04090005" w:tentative="1">
+      <w:start w:val="1"/>
+      <w:numFmt w:val="bullet"/>
+      <w:lvlText w:val=""/>
+      <w:lvlJc w:val="left"/>
+      <w:pPr>
+        <w:ind w:left="5400" w:hanging="360"/>
+      </w:pPr>
+      <w:rPr>
+        <w:rFonts w:ascii="Wingdings" w:hAnsi="Wingdings" w:hint="default"/>
+      </w:rPr>
+    </w:lvl>
+    <w:lvl w:ilvl="6" w:tplc="04090001" w:tentative="1">
+      <w:start w:val="1"/>
+      <w:numFmt w:val="bullet"/>
+      <w:lvlText w:val=""/>
+      <w:lvlJc w:val="left"/>
+      <w:pPr>
+        <w:ind w:left="6120" w:hanging="360"/>
+      </w:pPr>
+      <w:rPr>
+        <w:rFonts w:ascii="Symbol" w:hAnsi="Symbol" w:hint="default"/>
+      </w:rPr>
+    </w:lvl>
+    <w:lvl w:ilvl="7" w:tplc="04090003" w:tentative="1">
+      <w:start w:val="1"/>
+      <w:numFmt w:val="bullet"/>
+      <w:lvlText w:val="o"/>
+      <w:lvlJc w:val="left"/>
+      <w:pPr>
+        <w:ind w:left="6840" w:hanging="360"/>
+      </w:pPr>
+      <w:rPr>
+        <w:rFonts w:ascii="Courier New" w:hAnsi="Courier New" w:cs="Courier New" w:hint="default"/>
+      </w:rPr>
+    </w:lvl>
+    <w:lvl w:ilvl="8" w:tplc="04090005" w:tentative="1">
+      <w:start w:val="1"/>
+      <w:numFmt w:val="bullet"/>
+      <w:lvlText w:val=""/>
+      <w:lvlJc w:val="left"/>
+      <w:pPr>
+        <w:ind w:left="7560" w:hanging="360"/>
+      </w:pPr>
+      <w:rPr>
+        <w:rFonts w:ascii="Wingdings" w:hAnsi="Wingdings" w:hint="default"/>
+      </w:rPr>
+    </w:lvl>
+  </w:abstractNum>
+  <w:abstractNum w:abstractNumId="28" w15:restartNumberingAfterBreak="0">
     <w:nsid w:val="4FEF5151"/>
     <w:multiLevelType w:val="hybridMultilevel"/>
     <w:tmpl w:val="C4964D9E"/>
@@ -19097,7 +20322,7 @@
       </w:rPr>
     </w:lvl>
   </w:abstractNum>
-  <w:abstractNum w:abstractNumId="25" w15:restartNumberingAfterBreak="0">
+  <w:abstractNum w:abstractNumId="29" w15:restartNumberingAfterBreak="0">
     <w:nsid w:val="505D3FD9"/>
     <w:multiLevelType w:val="hybridMultilevel"/>
     <w:tmpl w:val="598256C0"/>
@@ -19210,7 +20435,96 @@
       </w:rPr>
     </w:lvl>
   </w:abstractNum>
-  <w:abstractNum w:abstractNumId="26" w15:restartNumberingAfterBreak="0">
+  <w:abstractNum w:abstractNumId="30" w15:restartNumberingAfterBreak="0">
+    <w:nsid w:val="51E8014A"/>
+    <w:multiLevelType w:val="hybridMultilevel"/>
+    <w:tmpl w:val="326A90E0"/>
+    <w:lvl w:ilvl="0" w:tplc="E52A17F4">
+      <w:start w:val="1"/>
+      <w:numFmt w:val="lowerLetter"/>
+      <w:lvlText w:val="%1)"/>
+      <w:lvlJc w:val="left"/>
+      <w:pPr>
+        <w:ind w:left="1069" w:hanging="360"/>
+      </w:pPr>
+      <w:rPr>
+        <w:rFonts w:hint="default"/>
+      </w:rPr>
+    </w:lvl>
+    <w:lvl w:ilvl="1" w:tplc="04090019" w:tentative="1">
+      <w:start w:val="1"/>
+      <w:numFmt w:val="lowerLetter"/>
+      <w:lvlText w:val="%2."/>
+      <w:lvlJc w:val="left"/>
+      <w:pPr>
+        <w:ind w:left="1789" w:hanging="360"/>
+      </w:pPr>
+    </w:lvl>
+    <w:lvl w:ilvl="2" w:tplc="0409001B" w:tentative="1">
+      <w:start w:val="1"/>
+      <w:numFmt w:val="lowerRoman"/>
+      <w:lvlText w:val="%3."/>
+      <w:lvlJc w:val="right"/>
+      <w:pPr>
+        <w:ind w:left="2509" w:hanging="180"/>
+      </w:pPr>
+    </w:lvl>
+    <w:lvl w:ilvl="3" w:tplc="0409000F" w:tentative="1">
+      <w:start w:val="1"/>
+      <w:numFmt w:val="decimal"/>
+      <w:lvlText w:val="%4."/>
+      <w:lvlJc w:val="left"/>
+      <w:pPr>
+        <w:ind w:left="3229" w:hanging="360"/>
+      </w:pPr>
+    </w:lvl>
+    <w:lvl w:ilvl="4" w:tplc="04090019" w:tentative="1">
+      <w:start w:val="1"/>
+      <w:numFmt w:val="lowerLetter"/>
+      <w:lvlText w:val="%5."/>
+      <w:lvlJc w:val="left"/>
+      <w:pPr>
+        <w:ind w:left="3949" w:hanging="360"/>
+      </w:pPr>
+    </w:lvl>
+    <w:lvl w:ilvl="5" w:tplc="0409001B" w:tentative="1">
+      <w:start w:val="1"/>
+      <w:numFmt w:val="lowerRoman"/>
+      <w:lvlText w:val="%6."/>
+      <w:lvlJc w:val="right"/>
+      <w:pPr>
+        <w:ind w:left="4669" w:hanging="180"/>
+      </w:pPr>
+    </w:lvl>
+    <w:lvl w:ilvl="6" w:tplc="0409000F" w:tentative="1">
+      <w:start w:val="1"/>
+      <w:numFmt w:val="decimal"/>
+      <w:lvlText w:val="%7."/>
+      <w:lvlJc w:val="left"/>
+      <w:pPr>
+        <w:ind w:left="5389" w:hanging="360"/>
+      </w:pPr>
+    </w:lvl>
+    <w:lvl w:ilvl="7" w:tplc="04090019" w:tentative="1">
+      <w:start w:val="1"/>
+      <w:numFmt w:val="lowerLetter"/>
+      <w:lvlText w:val="%8."/>
+      <w:lvlJc w:val="left"/>
+      <w:pPr>
+        <w:ind w:left="6109" w:hanging="360"/>
+      </w:pPr>
+    </w:lvl>
+    <w:lvl w:ilvl="8" w:tplc="0409001B" w:tentative="1">
+      <w:start w:val="1"/>
+      <w:numFmt w:val="lowerRoman"/>
+      <w:lvlText w:val="%9."/>
+      <w:lvlJc w:val="right"/>
+      <w:pPr>
+        <w:ind w:left="6829" w:hanging="180"/>
+      </w:pPr>
+    </w:lvl>
+  </w:abstractNum>
+  <w:abstractNum w:abstractNumId="31" w15:restartNumberingAfterBreak="0">
     <w:nsid w:val="5D000F48"/>
     <w:multiLevelType w:val="hybridMultilevel"/>
     <w:tmpl w:val="2BC0B350"/>
@@ -19296,7 +20610,7 @@
       </w:pPr>
     </w:lvl>
   </w:abstractNum>
-  <w:abstractNum w:abstractNumId="27" w15:restartNumberingAfterBreak="0">
+  <w:abstractNum w:abstractNumId="32" w15:restartNumberingAfterBreak="0">
     <w:nsid w:val="60061500"/>
     <w:multiLevelType w:val="hybridMultilevel"/>
     <w:tmpl w:val="CFD00990"/>
@@ -19409,7 +20723,7 @@
       </w:rPr>
     </w:lvl>
   </w:abstractNum>
-  <w:abstractNum w:abstractNumId="28" w15:restartNumberingAfterBreak="0">
+  <w:abstractNum w:abstractNumId="33" w15:restartNumberingAfterBreak="0">
     <w:nsid w:val="64F43A0D"/>
     <w:multiLevelType w:val="hybridMultilevel"/>
     <w:tmpl w:val="77B24C28"/>
@@ -19522,7 +20836,7 @@
       </w:rPr>
     </w:lvl>
   </w:abstractNum>
-  <w:abstractNum w:abstractNumId="29" w15:restartNumberingAfterBreak="0">
+  <w:abstractNum w:abstractNumId="34" w15:restartNumberingAfterBreak="0">
     <w:nsid w:val="6D81390F"/>
     <w:multiLevelType w:val="hybridMultilevel"/>
     <w:tmpl w:val="C3FE5CE2"/>
@@ -19611,7 +20925,212 @@
       </w:pPr>
     </w:lvl>
   </w:abstractNum>
-  <w:abstractNum w:abstractNumId="30" w15:restartNumberingAfterBreak="0">
+  <w:abstractNum w:abstractNumId="35" w15:restartNumberingAfterBreak="0">
+    <w:nsid w:val="72631058"/>
+    <w:multiLevelType w:val="hybridMultilevel"/>
+    <w:tmpl w:val="F9B06B34"/>
+    <w:lvl w:ilvl="0" w:tplc="2F02D1B6">
+      <w:start w:val="1"/>
+      <w:numFmt w:val="lowerLetter"/>
+      <w:lvlText w:val="%1)"/>
+      <w:lvlJc w:val="left"/>
+      <w:pPr>
+        <w:ind w:left="1080" w:hanging="360"/>
+      </w:pPr>
+      <w:rPr>
+        <w:rFonts w:hint="default"/>
+      </w:rPr>
+    </w:lvl>
+    <w:lvl w:ilvl="1" w:tplc="04090001">
+      <w:start w:val="1"/>
+      <w:numFmt w:val="bullet"/>
+      <w:lvlText w:val=""/>
+      <w:lvlJc w:val="left"/>
+      <w:pPr>
+        <w:ind w:left="1429" w:hanging="360"/>
+      </w:pPr>
+      <w:rPr>
+        <w:rFonts w:ascii="Symbol" w:hAnsi="Symbol" w:hint="default"/>
+      </w:rPr>
+    </w:lvl>
+    <w:lvl w:ilvl="2" w:tplc="0409001B" w:tentative="1">
+      <w:start w:val="1"/>
+      <w:numFmt w:val="lowerRoman"/>
+      <w:lvlText w:val="%3."/>
+      <w:lvlJc w:val="right"/>
+      <w:pPr>
+        <w:ind w:left="2520" w:hanging="180"/>
+      </w:pPr>
+    </w:lvl>
+    <w:lvl w:ilvl="3" w:tplc="0409000F" w:tentative="1">
+      <w:start w:val="1"/>
+      <w:numFmt w:val="decimal"/>
+      <w:lvlText w:val="%4."/>
+      <w:lvlJc w:val="left"/>
+      <w:pPr>
+        <w:ind w:left="3240" w:hanging="360"/>
+      </w:pPr>
+    </w:lvl>
+    <w:lvl w:ilvl="4" w:tplc="04090019" w:tentative="1">
+      <w:start w:val="1"/>
+      <w:numFmt w:val="lowerLetter"/>
+      <w:lvlText w:val="%5."/>
+      <w:lvlJc w:val="left"/>
+      <w:pPr>
+        <w:ind w:left="3960" w:hanging="360"/>
+      </w:pPr>
+    </w:lvl>
+    <w:lvl w:ilvl="5" w:tplc="0409001B" w:tentative="1">
+      <w:start w:val="1"/>
+      <w:numFmt w:val="lowerRoman"/>
+      <w:lvlText w:val="%6."/>
+      <w:lvlJc w:val="right"/>
+      <w:pPr>
+        <w:ind w:left="4680" w:hanging="180"/>
+      </w:pPr>
+    </w:lvl>
+    <w:lvl w:ilvl="6" w:tplc="0409000F" w:tentative="1">
+      <w:start w:val="1"/>
+      <w:numFmt w:val="decimal"/>
+      <w:lvlText w:val="%7."/>
+      <w:lvlJc w:val="left"/>
+      <w:pPr>
+        <w:ind w:left="5400" w:hanging="360"/>
+      </w:pPr>
+    </w:lvl>
+    <w:lvl w:ilvl="7" w:tplc="04090019" w:tentative="1">
+      <w:start w:val="1"/>
+      <w:numFmt w:val="lowerLetter"/>
+      <w:lvlText w:val="%8."/>
+      <w:lvlJc w:val="left"/>
+      <w:pPr>
+        <w:ind w:left="6120" w:hanging="360"/>
+      </w:pPr>
+    </w:lvl>
+    <w:lvl w:ilvl="8" w:tplc="0409001B" w:tentative="1">
+      <w:start w:val="1"/>
+      <w:numFmt w:val="lowerRoman"/>
+      <w:lvlText w:val="%9."/>
+      <w:lvlJc w:val="right"/>
+      <w:pPr>
+        <w:ind w:left="6840" w:hanging="180"/>
+      </w:pPr>
+    </w:lvl>
+  </w:abstractNum>
+  <w:abstractNum w:abstractNumId="36" w15:restartNumberingAfterBreak="0">
+    <w:nsid w:val="76D76B06"/>
+    <w:multiLevelType w:val="hybridMultilevel"/>
+    <w:tmpl w:val="25D4AA7A"/>
+    <w:lvl w:ilvl="0" w:tplc="04090001">
+      <w:start w:val="1"/>
+      <w:numFmt w:val="bullet"/>
+      <w:lvlText w:val=""/>
+      <w:lvlJc w:val="left"/>
+      <w:pPr>
+        <w:ind w:left="1789" w:hanging="360"/>
+      </w:pPr>
+      <w:rPr>
+        <w:rFonts w:ascii="Symbol" w:hAnsi="Symbol" w:hint="default"/>
+      </w:rPr>
+    </w:lvl>
+    <w:lvl w:ilvl="1" w:tplc="04090003" w:tentative="1">
+      <w:start w:val="1"/>
+      <w:numFmt w:val="bullet"/>
+      <w:lvlText w:val="o"/>
+      <w:lvlJc w:val="left"/>
+      <w:pPr>
+        <w:ind w:left="2509" w:hanging="360"/>
+      </w:pPr>
+      <w:rPr>
+        <w:rFonts w:ascii="Courier New" w:hAnsi="Courier New" w:cs="Courier New" w:hint="default"/>
+      </w:rPr>
+    </w:lvl>
+    <w:lvl w:ilvl="2" w:tplc="04090005" w:tentative="1">
+      <w:start w:val="1"/>
+      <w:numFmt w:val="bullet"/>
+      <w:lvlText w:val=""/>
+      <w:lvlJc w:val="left"/>
+      <w:pPr>
+        <w:ind w:left="3229" w:hanging="360"/>
+      </w:pPr>
+      <w:rPr>
+        <w:rFonts w:ascii="Wingdings" w:hAnsi="Wingdings" w:hint="default"/>
+      </w:rPr>
+    </w:lvl>
+    <w:lvl w:ilvl="3" w:tplc="04090001" w:tentative="1">
+      <w:start w:val="1"/>
+      <w:numFmt w:val="bullet"/>
+      <w:lvlText w:val=""/>
+      <w:lvlJc w:val="left"/>
+      <w:pPr>
+        <w:ind w:left="3949" w:hanging="360"/>
+      </w:pPr>
+      <w:rPr>
+        <w:rFonts w:ascii="Symbol" w:hAnsi="Symbol" w:hint="default"/>
+      </w:rPr>
+    </w:lvl>
+    <w:lvl w:ilvl="4" w:tplc="04090003" w:tentative="1">
+      <w:start w:val="1"/>
+      <w:numFmt w:val="bullet"/>
+      <w:lvlText w:val="o"/>
+      <w:lvlJc w:val="left"/>
+      <w:pPr>
+        <w:ind w:left="4669" w:hanging="360"/>
+      </w:pPr>
+      <w:rPr>
+        <w:rFonts w:ascii="Courier New" w:hAnsi="Courier New" w:cs="Courier New" w:hint="default"/>
+      </w:rPr>
+    </w:lvl>
+    <w:lvl w:ilvl="5" w:tplc="04090005" w:tentative="1">
+      <w:start w:val="1"/>
+      <w:numFmt w:val="bullet"/>
+      <w:lvlText w:val=""/>
+      <w:lvlJc w:val="left"/>
+      <w:pPr>
+        <w:ind w:left="5389" w:hanging="360"/>
+      </w:pPr>
+      <w:rPr>
+        <w:rFonts w:ascii="Wingdings" w:hAnsi="Wingdings" w:hint="default"/>
+      </w:rPr>
+    </w:lvl>
+    <w:lvl w:ilvl="6" w:tplc="04090001" w:tentative="1">
+      <w:start w:val="1"/>
+      <w:numFmt w:val="bullet"/>
+      <w:lvlText w:val=""/>
+      <w:lvlJc w:val="left"/>
+      <w:pPr>
+        <w:ind w:left="6109" w:hanging="360"/>
+      </w:pPr>
+      <w:rPr>
+        <w:rFonts w:ascii="Symbol" w:hAnsi="Symbol" w:hint="default"/>
+      </w:rPr>
+    </w:lvl>
+    <w:lvl w:ilvl="7" w:tplc="04090003" w:tentative="1">
+      <w:start w:val="1"/>
+      <w:numFmt w:val="bullet"/>
+      <w:lvlText w:val="o"/>
+      <w:lvlJc w:val="left"/>
+      <w:pPr>
+        <w:ind w:left="6829" w:hanging="360"/>
+      </w:pPr>
+      <w:rPr>
+        <w:rFonts w:ascii="Courier New" w:hAnsi="Courier New" w:cs="Courier New" w:hint="default"/>
+      </w:rPr>
+    </w:lvl>
+    <w:lvl w:ilvl="8" w:tplc="04090005" w:tentative="1">
+      <w:start w:val="1"/>
+      <w:numFmt w:val="bullet"/>
+      <w:lvlText w:val=""/>
+      <w:lvlJc w:val="left"/>
+      <w:pPr>
+        <w:ind w:left="7549" w:hanging="360"/>
+      </w:pPr>
+      <w:rPr>
+        <w:rFonts w:ascii="Wingdings" w:hAnsi="Wingdings" w:hint="default"/>
+      </w:rPr>
+    </w:lvl>
+  </w:abstractNum>
+  <w:abstractNum w:abstractNumId="37" w15:restartNumberingAfterBreak="0">
     <w:nsid w:val="7A112E31"/>
     <w:multiLevelType w:val="hybridMultilevel"/>
     <w:tmpl w:val="AFFCC402"/>
@@ -19728,73 +21247,73 @@
     <w:abstractNumId w:val="2"/>
   </w:num>
   <w:num w:numId="2" w16cid:durableId="589042764">
+    <w:abstractNumId w:val="26"/>
+  </w:num>
+  <w:num w:numId="3" w16cid:durableId="866673613">
+    <w:abstractNumId w:val="9"/>
+  </w:num>
+  <w:num w:numId="4" w16cid:durableId="1873150209">
+    <w:abstractNumId w:val="14"/>
+  </w:num>
+  <w:num w:numId="5" w16cid:durableId="1823043918">
+    <w:abstractNumId w:val="11"/>
+  </w:num>
+  <w:num w:numId="6" w16cid:durableId="874001484">
     <w:abstractNumId w:val="23"/>
   </w:num>
-  <w:num w:numId="3" w16cid:durableId="866673613">
-    <w:abstractNumId w:val="6"/>
+  <w:num w:numId="7" w16cid:durableId="716202939">
+    <w:abstractNumId w:val="22"/>
   </w:num>
-  <w:num w:numId="4" w16cid:durableId="1873150209">
-    <w:abstractNumId w:val="11"/>
+  <w:num w:numId="8" w16cid:durableId="515076061">
+    <w:abstractNumId w:val="18"/>
   </w:num>
-  <w:num w:numId="5" w16cid:durableId="1823043918">
-    <w:abstractNumId w:val="8"/>
+  <w:num w:numId="9" w16cid:durableId="1916160703">
+    <w:abstractNumId w:val="21"/>
   </w:num>
-  <w:num w:numId="6" w16cid:durableId="874001484">
-    <w:abstractNumId w:val="20"/>
+  <w:num w:numId="10" w16cid:durableId="1211770073">
+    <w:abstractNumId w:val="25"/>
   </w:num>
-  <w:num w:numId="7" w16cid:durableId="716202939">
+  <w:num w:numId="11" w16cid:durableId="221209465">
+    <w:abstractNumId w:val="32"/>
+  </w:num>
+  <w:num w:numId="12" w16cid:durableId="18822184">
     <w:abstractNumId w:val="19"/>
   </w:num>
-  <w:num w:numId="8" w16cid:durableId="515076061">
+  <w:num w:numId="13" w16cid:durableId="376859933">
+    <w:abstractNumId w:val="16"/>
+  </w:num>
+  <w:num w:numId="14" w16cid:durableId="997341401">
     <w:abstractNumId w:val="15"/>
   </w:num>
-  <w:num w:numId="9" w16cid:durableId="1916160703">
-    <w:abstractNumId w:val="18"/>
-  </w:num>
-  <w:num w:numId="10" w16cid:durableId="1211770073">
-    <w:abstractNumId w:val="22"/>
-  </w:num>
-  <w:num w:numId="11" w16cid:durableId="221209465">
-    <w:abstractNumId w:val="27"/>
-  </w:num>
-  <w:num w:numId="12" w16cid:durableId="18822184">
-    <w:abstractNumId w:val="16"/>
-  </w:num>
-  <w:num w:numId="13" w16cid:durableId="376859933">
-    <w:abstractNumId w:val="13"/>
-  </w:num>
-  <w:num w:numId="14" w16cid:durableId="997341401">
-    <w:abstractNumId w:val="12"/>
-  </w:num>
   <w:num w:numId="15" w16cid:durableId="1889030932">
-    <w:abstractNumId w:val="28"/>
+    <w:abstractNumId w:val="33"/>
   </w:num>
   <w:num w:numId="16" w16cid:durableId="1857648289">
-    <w:abstractNumId w:val="21"/>
+    <w:abstractNumId w:val="24"/>
   </w:num>
   <w:num w:numId="17" w16cid:durableId="2078818468">
-    <w:abstractNumId w:val="4"/>
+    <w:abstractNumId w:val="7"/>
   </w:num>
   <w:num w:numId="18" w16cid:durableId="288052105">
     <w:abstractNumId w:val="0"/>
   </w:num>
   <w:num w:numId="19" w16cid:durableId="895235725">
-    <w:abstractNumId w:val="30"/>
+    <w:abstractNumId w:val="37"/>
   </w:num>
   <w:num w:numId="20" w16cid:durableId="239798390">
-    <w:abstractNumId w:val="17"/>
+    <w:abstractNumId w:val="20"/>
   </w:num>
   <w:num w:numId="21" w16cid:durableId="1697611422">
-    <w:abstractNumId w:val="24"/>
+    <w:abstractNumId w:val="28"/>
   </w:num>
   <w:num w:numId="22" w16cid:durableId="1696077926">
-    <w:abstractNumId w:val="25"/>
+    <w:abstractNumId w:val="29"/>
   </w:num>
   <w:num w:numId="23" w16cid:durableId="457575931">
-    <w:abstractNumId w:val="10"/>
+    <w:abstractNumId w:val="13"/>
   </w:num>
   <w:num w:numId="24" w16cid:durableId="1362823429">
-    <w:abstractNumId w:val="7"/>
+    <w:abstractNumId w:val="10"/>
     <w:lvlOverride w:ilvl="0">
       <w:startOverride w:val="1"/>
     </w:lvlOverride>
@@ -19824,7 +21343,7 @@
     </w:lvlOverride>
   </w:num>
   <w:num w:numId="25" w16cid:durableId="973756341">
-    <w:abstractNumId w:val="26"/>
+    <w:abstractNumId w:val="31"/>
     <w:lvlOverride w:ilvl="0">
       <w:startOverride w:val="1"/>
     </w:lvlOverride>
@@ -19854,7 +21373,7 @@
     </w:lvlOverride>
   </w:num>
   <w:num w:numId="26" w16cid:durableId="307057251">
-    <w:abstractNumId w:val="14"/>
+    <w:abstractNumId w:val="17"/>
     <w:lvlOverride w:ilvl="0">
       <w:startOverride w:val="1"/>
     </w:lvlOverride>
@@ -19884,13 +21403,13 @@
     </w:lvlOverride>
   </w:num>
   <w:num w:numId="27" w16cid:durableId="1631595419">
-    <w:abstractNumId w:val="3"/>
+    <w:abstractNumId w:val="4"/>
   </w:num>
   <w:num w:numId="28" w16cid:durableId="1722245002">
-    <w:abstractNumId w:val="5"/>
+    <w:abstractNumId w:val="8"/>
   </w:num>
   <w:num w:numId="29" w16cid:durableId="520630768">
-    <w:abstractNumId w:val="9"/>
+    <w:abstractNumId w:val="12"/>
     <w:lvlOverride w:ilvl="0">
       <w:startOverride w:val="1"/>
     </w:lvlOverride>
@@ -19920,10 +21439,31 @@
     </w:lvlOverride>
   </w:num>
   <w:num w:numId="30" w16cid:durableId="353263914">
-    <w:abstractNumId w:val="29"/>
+    <w:abstractNumId w:val="34"/>
   </w:num>
   <w:num w:numId="31" w16cid:durableId="738675970">
     <w:abstractNumId w:val="1"/>
+  </w:num>
+  <w:num w:numId="32" w16cid:durableId="1905751080">
+    <w:abstractNumId w:val="6"/>
+  </w:num>
+  <w:num w:numId="33" w16cid:durableId="1522740176">
+    <w:abstractNumId w:val="35"/>
+  </w:num>
+  <w:num w:numId="34" w16cid:durableId="2005350312">
+    <w:abstractNumId w:val="36"/>
+  </w:num>
+  <w:num w:numId="35" w16cid:durableId="709767684">
+    <w:abstractNumId w:val="3"/>
+  </w:num>
+  <w:num w:numId="36" w16cid:durableId="262079529">
+    <w:abstractNumId w:val="27"/>
+  </w:num>
+  <w:num w:numId="37" w16cid:durableId="2125953351">
+    <w:abstractNumId w:val="5"/>
+  </w:num>
+  <w:num w:numId="38" w16cid:durableId="1800103465">
+    <w:abstractNumId w:val="30"/>
   </w:num>
 </w:numbering>
 </file>

</xml_diff>